<commit_message>
Corrected wrong document status
</commit_message>
<xml_diff>
--- a/src/tools/Dependency_Graph_Extractor/Ada_Node_and_Edge_Types.docx
+++ b/src/tools/Dependency_Graph_Extractor/Ada_Node_and_Edge_Types.docx
@@ -1,6 +1,6 @@
 
 <file path=word/document.xml><?xml version="1.0" encoding="utf-8"?>
-<w:document xmlns:wpc="http://schemas.microsoft.com/office/word/2010/wordprocessingCanvas" xmlns:cx="http://schemas.microsoft.com/office/drawing/2014/chartex" xmlns:cx1="http://schemas.microsoft.com/office/drawing/2015/9/8/chartex" xmlns:mc="http://schemas.openxmlformats.org/markup-compatibility/2006" xmlns:o="urn:schemas-microsoft-com:office:office" xmlns:r="http://schemas.openxmlformats.org/officeDocument/2006/relationships" xmlns:m="http://schemas.openxmlformats.org/officeDocument/2006/math" xmlns:v="urn:schemas-microsoft-com:vml" xmlns:wp14="http://schemas.microsoft.com/office/word/2010/wordprocessingDrawing" xmlns:wp="http://schemas.openxmlformats.org/drawingml/2006/wordprocessingDrawing" xmlns:w10="urn:schemas-microsoft-com:office:word" xmlns:w="http://schemas.openxmlformats.org/wordprocessingml/2006/main" xmlns:w14="http://schemas.microsoft.com/office/word/2010/wordml" xmlns:w15="http://schemas.microsoft.com/office/word/2012/wordml" xmlns:w16se="http://schemas.microsoft.com/office/word/2015/wordml/symex" xmlns:wpg="http://schemas.microsoft.com/office/word/2010/wordprocessingGroup" xmlns:wpi="http://schemas.microsoft.com/office/word/2010/wordprocessingInk" xmlns:wne="http://schemas.microsoft.com/office/word/2006/wordml" xmlns:wps="http://schemas.microsoft.com/office/word/2010/wordprocessingShape" mc:Ignorable="w14 w15 w16se wp14">
+<w:document xmlns:wpc="http://schemas.microsoft.com/office/word/2010/wordprocessingCanvas" xmlns:cx="http://schemas.microsoft.com/office/drawing/2014/chartex" xmlns:cx1="http://schemas.microsoft.com/office/drawing/2015/9/8/chartex" xmlns:cx2="http://schemas.microsoft.com/office/drawing/2015/10/21/chartex" xmlns:cx3="http://schemas.microsoft.com/office/drawing/2016/5/9/chartex" xmlns:cx4="http://schemas.microsoft.com/office/drawing/2016/5/10/chartex" xmlns:cx5="http://schemas.microsoft.com/office/drawing/2016/5/11/chartex" xmlns:cx6="http://schemas.microsoft.com/office/drawing/2016/5/12/chartex" xmlns:cx7="http://schemas.microsoft.com/office/drawing/2016/5/13/chartex" xmlns:cx8="http://schemas.microsoft.com/office/drawing/2016/5/14/chartex" xmlns:mc="http://schemas.openxmlformats.org/markup-compatibility/2006" xmlns:aink="http://schemas.microsoft.com/office/drawing/2016/ink" xmlns:am3d="http://schemas.microsoft.com/office/drawing/2017/model3d" xmlns:o="urn:schemas-microsoft-com:office:office" xmlns:r="http://schemas.openxmlformats.org/officeDocument/2006/relationships" xmlns:m="http://schemas.openxmlformats.org/officeDocument/2006/math" xmlns:v="urn:schemas-microsoft-com:vml" xmlns:wp14="http://schemas.microsoft.com/office/word/2010/wordprocessingDrawing" xmlns:wp="http://schemas.openxmlformats.org/drawingml/2006/wordprocessingDrawing" xmlns:w10="urn:schemas-microsoft-com:office:word" xmlns:w="http://schemas.openxmlformats.org/wordprocessingml/2006/main" xmlns:w14="http://schemas.microsoft.com/office/word/2010/wordml" xmlns:w15="http://schemas.microsoft.com/office/word/2012/wordml" xmlns:w16cex="http://schemas.microsoft.com/office/word/2018/wordml/cex" xmlns:w16cid="http://schemas.microsoft.com/office/word/2016/wordml/cid" xmlns:w16="http://schemas.microsoft.com/office/word/2018/wordml" xmlns:w16sdtdh="http://schemas.microsoft.com/office/word/2020/wordml/sdtdatahash" xmlns:w16se="http://schemas.microsoft.com/office/word/2015/wordml/symex" xmlns:wpg="http://schemas.microsoft.com/office/word/2010/wordprocessingGroup" xmlns:wpi="http://schemas.microsoft.com/office/word/2010/wordprocessingInk" xmlns:wne="http://schemas.microsoft.com/office/word/2006/wordml" xmlns:wps="http://schemas.microsoft.com/office/word/2010/wordprocessingShape" mc:Ignorable="w14 w15 w16se w16cid w16 w16cex w16sdtdh wp14">
   <w:body>
     <w:p>
       <w:pPr>
@@ -103,31 +103,7 @@
         <w:rPr>
           <w:lang w:val="en-GB"/>
         </w:rPr>
-        <w:t>Directory</w:t>
-      </w:r>
-      <w:r>
-        <w:rPr>
-          <w:lang w:val="en-GB"/>
-        </w:rPr>
-        <w:t>: no</w:t>
-      </w:r>
-      <w:r>
-        <w:rPr>
-          <w:lang w:val="en-GB"/>
-        </w:rPr>
-        <w:t>des of this type represent directories</w:t>
-      </w:r>
-      <w:r>
-        <w:rPr>
-          <w:lang w:val="en-GB"/>
-        </w:rPr>
-        <w:t xml:space="preserve"> in the source tree</w:t>
-      </w:r>
-      <w:r>
-        <w:rPr>
-          <w:lang w:val="en-GB"/>
-        </w:rPr>
-        <w:t>.</w:t>
+        <w:t>Directory: nodes of this type represent directories in the source tree.</w:t>
       </w:r>
     </w:p>
     <w:p>
@@ -141,11 +117,19 @@
           <w:lang w:val="en-GB"/>
         </w:rPr>
       </w:pPr>
-      <w:r>
-        <w:rPr>
-          <w:lang w:val="en-GB"/>
-        </w:rPr>
-        <w:t xml:space="preserve">GnatProject: nodes of this type represent projects as </w:t>
+      <w:proofErr w:type="spellStart"/>
+      <w:r>
+        <w:rPr>
+          <w:lang w:val="en-GB"/>
+        </w:rPr>
+        <w:t>GnatProject</w:t>
+      </w:r>
+      <w:proofErr w:type="spellEnd"/>
+      <w:r>
+        <w:rPr>
+          <w:lang w:val="en-GB"/>
+        </w:rPr>
+        <w:t xml:space="preserve">: nodes of this type represent projects as </w:t>
       </w:r>
       <w:r>
         <w:rPr>
@@ -177,11 +161,19 @@
           <w:lang w:val="en-GB"/>
         </w:rPr>
       </w:pPr>
-      <w:r>
-        <w:rPr>
-          <w:lang w:val="en-GB"/>
-        </w:rPr>
-        <w:t xml:space="preserve">AdaDeclaration: nodes of this type represent declarations that occur in the </w:t>
+      <w:proofErr w:type="spellStart"/>
+      <w:r>
+        <w:rPr>
+          <w:lang w:val="en-GB"/>
+        </w:rPr>
+        <w:t>AdaDeclaration</w:t>
+      </w:r>
+      <w:proofErr w:type="spellEnd"/>
+      <w:r>
+        <w:rPr>
+          <w:lang w:val="en-GB"/>
+        </w:rPr>
+        <w:t xml:space="preserve">: nodes of this type represent declarations that occur in the </w:t>
       </w:r>
       <w:r>
         <w:rPr>
@@ -292,11 +284,19 @@
           <w:lang w:val="en-GB"/>
         </w:rPr>
       </w:pPr>
-      <w:r>
-        <w:rPr>
-          <w:lang w:val="en-GB"/>
-        </w:rPr>
-        <w:t>AdaBodyFile: the file is an Ad</w:t>
+      <w:proofErr w:type="spellStart"/>
+      <w:r>
+        <w:rPr>
+          <w:lang w:val="en-GB"/>
+        </w:rPr>
+        <w:t>AdaBodyFile</w:t>
+      </w:r>
+      <w:proofErr w:type="spellEnd"/>
+      <w:r>
+        <w:rPr>
+          <w:lang w:val="en-GB"/>
+        </w:rPr>
+        <w:t>: the file is an Ad</w:t>
       </w:r>
       <w:r>
         <w:rPr>
@@ -308,7 +308,21 @@
         <w:rPr>
           <w:lang w:val="en-GB"/>
         </w:rPr>
-        <w:t xml:space="preserve"> .adb extension.</w:t>
+        <w:t xml:space="preserve"> .</w:t>
+      </w:r>
+      <w:proofErr w:type="spellStart"/>
+      <w:r>
+        <w:rPr>
+          <w:lang w:val="en-GB"/>
+        </w:rPr>
+        <w:t>adb</w:t>
+      </w:r>
+      <w:proofErr w:type="spellEnd"/>
+      <w:r>
+        <w:rPr>
+          <w:lang w:val="en-GB"/>
+        </w:rPr>
+        <w:t xml:space="preserve"> extension.</w:t>
       </w:r>
     </w:p>
     <w:p>
@@ -322,11 +336,19 @@
           <w:lang w:val="en-GB"/>
         </w:rPr>
       </w:pPr>
-      <w:r>
-        <w:rPr>
-          <w:lang w:val="en-GB"/>
-        </w:rPr>
-        <w:t>AdaSpecificationFile: the file is an Ada specifi</w:t>
+      <w:proofErr w:type="spellStart"/>
+      <w:r>
+        <w:rPr>
+          <w:lang w:val="en-GB"/>
+        </w:rPr>
+        <w:t>AdaSpecificationFile</w:t>
+      </w:r>
+      <w:proofErr w:type="spellEnd"/>
+      <w:r>
+        <w:rPr>
+          <w:lang w:val="en-GB"/>
+        </w:rPr>
+        <w:t>: the file is an Ada specifi</w:t>
       </w:r>
       <w:r>
         <w:rPr>
@@ -352,11 +374,19 @@
           <w:lang w:val="en-GB"/>
         </w:rPr>
       </w:pPr>
-      <w:r>
-        <w:rPr>
-          <w:lang w:val="en-GB"/>
-        </w:rPr>
-        <w:t xml:space="preserve">CHeaderFile: the file is a C </w:t>
+      <w:proofErr w:type="spellStart"/>
+      <w:r>
+        <w:rPr>
+          <w:lang w:val="en-GB"/>
+        </w:rPr>
+        <w:t>CHeaderFile</w:t>
+      </w:r>
+      <w:proofErr w:type="spellEnd"/>
+      <w:r>
+        <w:rPr>
+          <w:lang w:val="en-GB"/>
+        </w:rPr>
+        <w:t xml:space="preserve">: the file is a C </w:t>
       </w:r>
       <w:r>
         <w:rPr>
@@ -382,11 +412,19 @@
           <w:lang w:val="en-GB"/>
         </w:rPr>
       </w:pPr>
-      <w:r>
-        <w:rPr>
-          <w:lang w:val="en-GB"/>
-        </w:rPr>
-        <w:t>CSourceFile: the file is a C source</w:t>
+      <w:proofErr w:type="spellStart"/>
+      <w:r>
+        <w:rPr>
+          <w:lang w:val="en-GB"/>
+        </w:rPr>
+        <w:t>CSourceFile</w:t>
+      </w:r>
+      <w:proofErr w:type="spellEnd"/>
+      <w:r>
+        <w:rPr>
+          <w:lang w:val="en-GB"/>
+        </w:rPr>
+        <w:t>: the file is a C source</w:t>
       </w:r>
       <w:r>
         <w:rPr>
@@ -412,11 +450,19 @@
           <w:lang w:val="en-GB"/>
         </w:rPr>
       </w:pPr>
-      <w:r>
-        <w:rPr>
-          <w:lang w:val="en-GB"/>
-        </w:rPr>
-        <w:t>GnatProjectFile: the file is a GNAT project fil</w:t>
+      <w:proofErr w:type="spellStart"/>
+      <w:r>
+        <w:rPr>
+          <w:lang w:val="en-GB"/>
+        </w:rPr>
+        <w:t>GnatProjectFile</w:t>
+      </w:r>
+      <w:proofErr w:type="spellEnd"/>
+      <w:r>
+        <w:rPr>
+          <w:lang w:val="en-GB"/>
+        </w:rPr>
+        <w:t>: the file is a GNAT project fil</w:t>
       </w:r>
       <w:r>
         <w:rPr>
@@ -428,7 +474,21 @@
         <w:rPr>
           <w:lang w:val="en-GB"/>
         </w:rPr>
-        <w:t xml:space="preserve"> .gpr extension containing a the details of a GNAT project.</w:t>
+        <w:t xml:space="preserve"> .</w:t>
+      </w:r>
+      <w:proofErr w:type="spellStart"/>
+      <w:r>
+        <w:rPr>
+          <w:lang w:val="en-GB"/>
+        </w:rPr>
+        <w:t>gpr</w:t>
+      </w:r>
+      <w:proofErr w:type="spellEnd"/>
+      <w:r>
+        <w:rPr>
+          <w:lang w:val="en-GB"/>
+        </w:rPr>
+        <w:t xml:space="preserve"> extension containing a the details of a GNAT project.</w:t>
       </w:r>
     </w:p>
     <w:p>
@@ -479,12 +539,14 @@
           <w:lang w:val="en-GB"/>
         </w:rPr>
       </w:pPr>
+      <w:proofErr w:type="spellStart"/>
       <w:r>
         <w:rPr>
           <w:lang w:val="en-GB"/>
         </w:rPr>
         <w:t>fullyQualifiedName</w:t>
       </w:r>
+      <w:proofErr w:type="spellEnd"/>
       <w:r>
         <w:rPr>
           <w:lang w:val="en-GB"/>
@@ -515,12 +577,14 @@
           <w:lang w:val="en-GB"/>
         </w:rPr>
       </w:pPr>
+      <w:proofErr w:type="spellStart"/>
       <w:r>
         <w:rPr>
           <w:lang w:val="en-GB"/>
         </w:rPr>
         <w:t>relativeName</w:t>
       </w:r>
+      <w:proofErr w:type="spellEnd"/>
       <w:r>
         <w:rPr>
           <w:lang w:val="en-GB"/>
@@ -544,26 +608,44 @@
         <w:rPr>
           <w:lang w:val="en-GB"/>
         </w:rPr>
-        <w:t xml:space="preserve">Similarly, GnatProject nodes have a </w:t>
-      </w:r>
+        <w:t xml:space="preserve">Similarly, </w:t>
+      </w:r>
+      <w:proofErr w:type="spellStart"/>
+      <w:r>
+        <w:rPr>
+          <w:lang w:val="en-GB"/>
+        </w:rPr>
+        <w:t>GnatProject</w:t>
+      </w:r>
+      <w:proofErr w:type="spellEnd"/>
+      <w:r>
+        <w:rPr>
+          <w:lang w:val="en-GB"/>
+        </w:rPr>
+        <w:t xml:space="preserve"> nodes have a </w:t>
+      </w:r>
+      <w:proofErr w:type="spellStart"/>
       <w:r>
         <w:rPr>
           <w:lang w:val="en-GB"/>
         </w:rPr>
         <w:t>fullyQualifiedName</w:t>
       </w:r>
+      <w:proofErr w:type="spellEnd"/>
       <w:r>
         <w:rPr>
           <w:lang w:val="en-GB"/>
         </w:rPr>
         <w:t xml:space="preserve"> and </w:t>
       </w:r>
+      <w:proofErr w:type="spellStart"/>
       <w:r>
         <w:rPr>
           <w:lang w:val="en-GB"/>
         </w:rPr>
         <w:t>relativeName</w:t>
       </w:r>
+      <w:proofErr w:type="spellEnd"/>
       <w:r>
         <w:rPr>
           <w:lang w:val="en-GB"/>
@@ -580,7 +662,21 @@
         <w:rPr>
           <w:lang w:val="en-GB"/>
         </w:rPr>
-        <w:t xml:space="preserve">. In the case of GnatProject nodes </w:t>
+        <w:t xml:space="preserve">. In the case of </w:t>
+      </w:r>
+      <w:proofErr w:type="spellStart"/>
+      <w:r>
+        <w:rPr>
+          <w:lang w:val="en-GB"/>
+        </w:rPr>
+        <w:t>GnatProject</w:t>
+      </w:r>
+      <w:proofErr w:type="spellEnd"/>
+      <w:r>
+        <w:rPr>
+          <w:lang w:val="en-GB"/>
+        </w:rPr>
+        <w:t xml:space="preserve"> nodes </w:t>
       </w:r>
       <w:r>
         <w:rPr>
@@ -635,7 +731,21 @@
         <w:rPr>
           <w:lang w:val="en-GB"/>
         </w:rPr>
-        <w:t xml:space="preserve">of the type AdaDeclaration </w:t>
+        <w:t xml:space="preserve">of the type </w:t>
+      </w:r>
+      <w:proofErr w:type="spellStart"/>
+      <w:r>
+        <w:rPr>
+          <w:lang w:val="en-GB"/>
+        </w:rPr>
+        <w:t>AdaDeclaration</w:t>
+      </w:r>
+      <w:proofErr w:type="spellEnd"/>
+      <w:r>
+        <w:rPr>
+          <w:lang w:val="en-GB"/>
+        </w:rPr>
+        <w:t xml:space="preserve"> </w:t>
       </w:r>
       <w:r>
         <w:rPr>
@@ -679,11 +789,19 @@
           <w:lang w:val="en-GB"/>
         </w:rPr>
       </w:pPr>
-      <w:r>
-        <w:rPr>
-          <w:lang w:val="en-GB"/>
-        </w:rPr>
-        <w:t>AdaComponentDeclaration:</w:t>
+      <w:proofErr w:type="spellStart"/>
+      <w:r>
+        <w:rPr>
+          <w:lang w:val="en-GB"/>
+        </w:rPr>
+        <w:t>AdaComponentDeclaration</w:t>
+      </w:r>
+      <w:proofErr w:type="spellEnd"/>
+      <w:r>
+        <w:rPr>
+          <w:lang w:val="en-GB"/>
+        </w:rPr>
+        <w:t>:</w:t>
       </w:r>
       <w:r>
         <w:rPr>
@@ -727,12 +845,14 @@
           <w:lang w:val="en-GB"/>
         </w:rPr>
       </w:pPr>
+      <w:proofErr w:type="spellStart"/>
       <w:r>
         <w:rPr>
           <w:lang w:val="en-GB"/>
         </w:rPr>
         <w:t>AdaDiscriminantDeclaration</w:t>
       </w:r>
+      <w:proofErr w:type="spellEnd"/>
       <w:r>
         <w:rPr>
           <w:lang w:val="en-GB"/>
@@ -763,12 +883,14 @@
           <w:lang w:val="en-GB"/>
         </w:rPr>
       </w:pPr>
+      <w:proofErr w:type="spellStart"/>
       <w:r>
         <w:rPr>
           <w:lang w:val="en-GB"/>
         </w:rPr>
         <w:t>AdaEntryDeclaration</w:t>
       </w:r>
+      <w:proofErr w:type="spellEnd"/>
       <w:r>
         <w:rPr>
           <w:lang w:val="en-GB"/>
@@ -805,12 +927,14 @@
           <w:lang w:val="en-GB"/>
         </w:rPr>
       </w:pPr>
+      <w:proofErr w:type="spellStart"/>
       <w:r>
         <w:rPr>
           <w:lang w:val="en-GB"/>
         </w:rPr>
         <w:t>AdaEnumLiteralDeclaration</w:t>
       </w:r>
+      <w:proofErr w:type="spellEnd"/>
       <w:r>
         <w:rPr>
           <w:lang w:val="en-GB"/>
@@ -835,6 +959,7 @@
           <w:lang w:val="en-GB"/>
         </w:rPr>
       </w:pPr>
+      <w:proofErr w:type="spellStart"/>
       <w:r>
         <w:rPr>
           <w:lang w:val="en-GB"/>
@@ -842,6 +967,7 @@
         <w:lastRenderedPageBreak/>
         <w:t>AdaExceptionDeclaration</w:t>
       </w:r>
+      <w:proofErr w:type="spellEnd"/>
       <w:r>
         <w:rPr>
           <w:lang w:val="en-GB"/>
@@ -866,12 +992,14 @@
           <w:lang w:val="en-GB"/>
         </w:rPr>
       </w:pPr>
+      <w:proofErr w:type="spellStart"/>
       <w:r>
         <w:rPr>
           <w:lang w:val="en-GB"/>
         </w:rPr>
         <w:t>AdaNumberDeclaration</w:t>
       </w:r>
+      <w:proofErr w:type="spellEnd"/>
       <w:r>
         <w:rPr>
           <w:lang w:val="en-GB"/>
@@ -902,12 +1030,14 @@
           <w:lang w:val="en-GB"/>
         </w:rPr>
       </w:pPr>
+      <w:proofErr w:type="spellStart"/>
       <w:r>
         <w:rPr>
           <w:lang w:val="en-GB"/>
         </w:rPr>
         <w:t>AdaObjectDeclaration</w:t>
       </w:r>
+      <w:proofErr w:type="spellEnd"/>
       <w:r>
         <w:rPr>
           <w:lang w:val="en-GB"/>
@@ -944,12 +1074,14 @@
           <w:lang w:val="en-GB"/>
         </w:rPr>
       </w:pPr>
+      <w:proofErr w:type="spellStart"/>
       <w:r>
         <w:rPr>
           <w:lang w:val="en-GB"/>
         </w:rPr>
         <w:t>AdaPackageDeclaration</w:t>
       </w:r>
+      <w:proofErr w:type="spellEnd"/>
       <w:r>
         <w:rPr>
           <w:lang w:val="en-GB"/>
@@ -980,12 +1112,14 @@
           <w:lang w:val="en-GB"/>
         </w:rPr>
       </w:pPr>
+      <w:proofErr w:type="spellStart"/>
       <w:r>
         <w:rPr>
           <w:lang w:val="en-GB"/>
         </w:rPr>
         <w:t>AdaProtectedDeclaration</w:t>
       </w:r>
+      <w:proofErr w:type="spellEnd"/>
       <w:r>
         <w:rPr>
           <w:lang w:val="en-GB"/>
@@ -1034,12 +1168,14 @@
           <w:lang w:val="en-GB"/>
         </w:rPr>
       </w:pPr>
+      <w:proofErr w:type="spellStart"/>
       <w:r>
         <w:rPr>
           <w:lang w:val="en-GB"/>
         </w:rPr>
         <w:t>AdaSubprogramDeclaration</w:t>
       </w:r>
+      <w:proofErr w:type="spellEnd"/>
       <w:r>
         <w:rPr>
           <w:lang w:val="en-GB"/>
@@ -1094,12 +1230,14 @@
         </w:rPr>
         <w:t>oolean “</w:t>
       </w:r>
+      <w:proofErr w:type="spellStart"/>
       <w:r>
         <w:rPr>
           <w:lang w:val="en-GB"/>
         </w:rPr>
         <w:t>isMainProgram</w:t>
       </w:r>
+      <w:proofErr w:type="spellEnd"/>
       <w:r>
         <w:rPr>
           <w:lang w:val="en-GB"/>
@@ -1130,12 +1268,14 @@
           <w:lang w:val="en-GB"/>
         </w:rPr>
       </w:pPr>
+      <w:proofErr w:type="spellStart"/>
       <w:r>
         <w:rPr>
           <w:lang w:val="en-GB"/>
         </w:rPr>
         <w:t>AdaTaskDeclaration</w:t>
       </w:r>
+      <w:proofErr w:type="spellEnd"/>
       <w:r>
         <w:rPr>
           <w:lang w:val="en-GB"/>
@@ -1160,12 +1300,14 @@
           <w:lang w:val="en-GB"/>
         </w:rPr>
       </w:pPr>
+      <w:proofErr w:type="spellStart"/>
       <w:r>
         <w:rPr>
           <w:lang w:val="en-GB"/>
         </w:rPr>
         <w:t>AdaTypeDeclaration</w:t>
       </w:r>
+      <w:proofErr w:type="spellEnd"/>
       <w:r>
         <w:rPr>
           <w:lang w:val="en-GB"/>
@@ -1221,11 +1363,19 @@
           <w:lang w:val="en-GB"/>
         </w:rPr>
       </w:pPr>
-      <w:r>
-        <w:rPr>
-          <w:lang w:val="en-GB"/>
-        </w:rPr>
-        <w:t xml:space="preserve">AdaDeclaration nodes have four </w:t>
+      <w:proofErr w:type="spellStart"/>
+      <w:r>
+        <w:rPr>
+          <w:lang w:val="en-GB"/>
+        </w:rPr>
+        <w:t>AdaDeclaration</w:t>
+      </w:r>
+      <w:proofErr w:type="spellEnd"/>
+      <w:r>
+        <w:rPr>
+          <w:lang w:val="en-GB"/>
+        </w:rPr>
+        <w:t xml:space="preserve"> nodes have four </w:t>
       </w:r>
       <w:r>
         <w:rPr>
@@ -1251,12 +1401,14 @@
           <w:lang w:val="en-GB"/>
         </w:rPr>
       </w:pPr>
+      <w:proofErr w:type="spellStart"/>
       <w:r>
         <w:rPr>
           <w:lang w:val="en-GB"/>
         </w:rPr>
         <w:t>fullyQualifiedName</w:t>
       </w:r>
+      <w:proofErr w:type="spellEnd"/>
       <w:r>
         <w:rPr>
           <w:lang w:val="en-GB"/>
@@ -1287,12 +1439,14 @@
           <w:lang w:val="en-GB"/>
         </w:rPr>
       </w:pPr>
+      <w:proofErr w:type="spellStart"/>
       <w:r>
         <w:rPr>
           <w:lang w:val="en-GB"/>
         </w:rPr>
         <w:t>relativeName</w:t>
       </w:r>
+      <w:proofErr w:type="spellEnd"/>
       <w:r>
         <w:rPr>
           <w:lang w:val="en-GB"/>
@@ -1323,12 +1477,14 @@
           <w:lang w:val="en-GB"/>
         </w:rPr>
       </w:pPr>
+      <w:proofErr w:type="spellStart"/>
       <w:r>
         <w:rPr>
           <w:lang w:val="en-GB"/>
         </w:rPr>
         <w:t>sourceLocation</w:t>
       </w:r>
+      <w:proofErr w:type="spellEnd"/>
       <w:r>
         <w:rPr>
           <w:lang w:val="en-GB"/>
@@ -1365,12 +1521,14 @@
           <w:lang w:val="en-GB"/>
         </w:rPr>
       </w:pPr>
+      <w:proofErr w:type="spellStart"/>
       <w:r>
         <w:rPr>
           <w:lang w:val="en-GB"/>
         </w:rPr>
         <w:t>isFormalParameter</w:t>
       </w:r>
+      <w:proofErr w:type="spellEnd"/>
       <w:r>
         <w:rPr>
           <w:lang w:val="en-GB"/>
@@ -1501,37 +1659,49 @@
         <w:rPr>
           <w:lang w:val="en-GB"/>
         </w:rPr>
-        <w:t xml:space="preserve"> can </w:t>
-      </w:r>
-      <w:r>
-        <w:rPr>
-          <w:lang w:val="en-GB"/>
-        </w:rPr>
-        <w:t xml:space="preserve">have a </w:t>
-      </w:r>
-      <w:r>
-        <w:rPr>
-          <w:lang w:val="en-GB"/>
-        </w:rPr>
-        <w:t xml:space="preserve">Directory, a </w:t>
-      </w:r>
-      <w:r>
-        <w:rPr>
-          <w:lang w:val="en-GB"/>
-        </w:rPr>
-        <w:t>GNATProject and an AdaDeclaration as source node</w:t>
-      </w:r>
-      <w:r>
-        <w:rPr>
-          <w:lang w:val="en-GB"/>
-        </w:rPr>
-        <w:t xml:space="preserve">. The edge types </w:t>
-      </w:r>
-      <w:r>
-        <w:rPr>
-          <w:lang w:val="en-GB"/>
-        </w:rPr>
-        <w:t xml:space="preserve">DerivesFrom, </w:t>
+        <w:t xml:space="preserve"> can have a Directory, a </w:t>
+      </w:r>
+      <w:proofErr w:type="spellStart"/>
+      <w:r>
+        <w:rPr>
+          <w:lang w:val="en-GB"/>
+        </w:rPr>
+        <w:t>GNATProject</w:t>
+      </w:r>
+      <w:proofErr w:type="spellEnd"/>
+      <w:r>
+        <w:rPr>
+          <w:lang w:val="en-GB"/>
+        </w:rPr>
+        <w:t xml:space="preserve"> and an </w:t>
+      </w:r>
+      <w:proofErr w:type="spellStart"/>
+      <w:r>
+        <w:rPr>
+          <w:lang w:val="en-GB"/>
+        </w:rPr>
+        <w:t>AdaDeclaration</w:t>
+      </w:r>
+      <w:proofErr w:type="spellEnd"/>
+      <w:r>
+        <w:rPr>
+          <w:lang w:val="en-GB"/>
+        </w:rPr>
+        <w:t xml:space="preserve"> as source node. The edge types </w:t>
+      </w:r>
+      <w:proofErr w:type="spellStart"/>
+      <w:r>
+        <w:rPr>
+          <w:lang w:val="en-GB"/>
+        </w:rPr>
+        <w:t>DerivesFrom</w:t>
+      </w:r>
+      <w:proofErr w:type="spellEnd"/>
+      <w:r>
+        <w:rPr>
+          <w:lang w:val="en-GB"/>
+        </w:rPr>
+        <w:t xml:space="preserve">, </w:t>
       </w:r>
       <w:r>
         <w:rPr>
@@ -1543,7 +1713,35 @@
         <w:rPr>
           <w:lang w:val="en-GB"/>
         </w:rPr>
-        <w:t>, and Source can both have a GNATProject and an AdaDeclaration as source node.</w:t>
+        <w:t xml:space="preserve">, and Source can both have a </w:t>
+      </w:r>
+      <w:proofErr w:type="spellStart"/>
+      <w:r>
+        <w:rPr>
+          <w:lang w:val="en-GB"/>
+        </w:rPr>
+        <w:t>GNATProject</w:t>
+      </w:r>
+      <w:proofErr w:type="spellEnd"/>
+      <w:r>
+        <w:rPr>
+          <w:lang w:val="en-GB"/>
+        </w:rPr>
+        <w:t xml:space="preserve"> and an </w:t>
+      </w:r>
+      <w:proofErr w:type="spellStart"/>
+      <w:r>
+        <w:rPr>
+          <w:lang w:val="en-GB"/>
+        </w:rPr>
+        <w:t>AdaDeclaration</w:t>
+      </w:r>
+      <w:proofErr w:type="spellEnd"/>
+      <w:r>
+        <w:rPr>
+          <w:lang w:val="en-GB"/>
+        </w:rPr>
+        <w:t xml:space="preserve"> as source node.</w:t>
       </w:r>
     </w:p>
     <w:p>
@@ -1574,45 +1772,7 @@
         <w:rPr>
           <w:lang w:val="en-GB"/>
         </w:rPr>
-        <w:t xml:space="preserve">(n)-[:Contains]-&gt;(m): n is a </w:t>
-      </w:r>
-      <w:r>
-        <w:rPr>
-          <w:lang w:val="en-GB"/>
-        </w:rPr>
-        <w:t>directory</w:t>
-      </w:r>
-      <w:r>
-        <w:rPr>
-          <w:lang w:val="en-GB"/>
-        </w:rPr>
-        <w:t xml:space="preserve"> containing m, where m is a</w:t>
-      </w:r>
-      <w:r>
-        <w:rPr>
-          <w:lang w:val="en-GB"/>
-        </w:rPr>
-        <w:t>nother directory or a file</w:t>
-      </w:r>
-      <w:r>
-        <w:rPr>
-          <w:lang w:val="en-GB"/>
-        </w:rPr>
-        <w:t xml:space="preserve"> (note that Contains is also used in the context of </w:t>
-      </w:r>
-      <w:r>
-        <w:rPr>
-          <w:lang w:val="en-GB"/>
-        </w:rPr>
-        <w:t>GNAT projects</w:t>
-      </w:r>
-      <w:bookmarkStart w:id="0" w:name="_GoBack"/>
-      <w:bookmarkEnd w:id="0"/>
-      <w:r>
-        <w:rPr>
-          <w:lang w:val="en-GB"/>
-        </w:rPr>
-        <w:t xml:space="preserve"> and Ada declarations).</w:t>
+        <w:t>(n)-[:Contains]-&gt;(m): n is a directory containing m, where m is another directory or a file (note that Contains is also used in the context of GNAT projects and Ada declarations).</w:t>
       </w:r>
     </w:p>
     <w:p>
@@ -1625,7 +1785,21 @@
         <w:rPr>
           <w:lang w:val="en-GB"/>
         </w:rPr>
-        <w:t>There is one edge type that relates GnatProject nodes with other kinds of nodes:</w:t>
+        <w:t xml:space="preserve">There is one edge type that relates </w:t>
+      </w:r>
+      <w:proofErr w:type="spellStart"/>
+      <w:r>
+        <w:rPr>
+          <w:lang w:val="en-GB"/>
+        </w:rPr>
+        <w:t>GnatProject</w:t>
+      </w:r>
+      <w:proofErr w:type="spellEnd"/>
+      <w:r>
+        <w:rPr>
+          <w:lang w:val="en-GB"/>
+        </w:rPr>
+        <w:t xml:space="preserve"> nodes with other kinds of nodes:</w:t>
       </w:r>
     </w:p>
     <w:p>
@@ -1644,7 +1818,35 @@
           <w:lang w:val="en-GB"/>
         </w:rPr>
         <w:lastRenderedPageBreak/>
-        <w:t>(n)-[:Imports]-&gt;(m): n is a project (.gpr) file which contains a “with”-clase referring to a project file containing a GNAT project m (note that Import is also used in the context of Ada declarations).</w:t>
+        <w:t>(n)-[:Imports]-&gt;(m): n is a project (.</w:t>
+      </w:r>
+      <w:proofErr w:type="spellStart"/>
+      <w:r>
+        <w:rPr>
+          <w:lang w:val="en-GB"/>
+        </w:rPr>
+        <w:t>gpr</w:t>
+      </w:r>
+      <w:proofErr w:type="spellEnd"/>
+      <w:r>
+        <w:rPr>
+          <w:lang w:val="en-GB"/>
+        </w:rPr>
+        <w:t>) file which contains a “with”-</w:t>
+      </w:r>
+      <w:proofErr w:type="spellStart"/>
+      <w:r>
+        <w:rPr>
+          <w:lang w:val="en-GB"/>
+        </w:rPr>
+        <w:t>clase</w:t>
+      </w:r>
+      <w:proofErr w:type="spellEnd"/>
+      <w:r>
+        <w:rPr>
+          <w:lang w:val="en-GB"/>
+        </w:rPr>
+        <w:t xml:space="preserve"> referring to a project file containing a GNAT project m (note that Import is also used in the context of Ada declarations).</w:t>
       </w:r>
     </w:p>
     <w:p>
@@ -1669,7 +1871,21 @@
         <w:rPr>
           <w:lang w:val="en-GB"/>
         </w:rPr>
-        <w:t xml:space="preserve"> GnatProject nodes:</w:t>
+        <w:t xml:space="preserve"> </w:t>
+      </w:r>
+      <w:proofErr w:type="spellStart"/>
+      <w:r>
+        <w:rPr>
+          <w:lang w:val="en-GB"/>
+        </w:rPr>
+        <w:t>GnatProject</w:t>
+      </w:r>
+      <w:proofErr w:type="spellEnd"/>
+      <w:r>
+        <w:rPr>
+          <w:lang w:val="en-GB"/>
+        </w:rPr>
+        <w:t xml:space="preserve"> nodes:</w:t>
       </w:r>
     </w:p>
     <w:p>
@@ -1765,13 +1981,27 @@
         <w:rPr>
           <w:lang w:val="en-GB"/>
         </w:rPr>
-        <w:t>(n)-[:Derives</w:t>
-      </w:r>
-      <w:r>
-        <w:rPr>
-          <w:lang w:val="en-GB"/>
-        </w:rPr>
-        <w:t>From]-&gt;(m): n is a GNAT project extending</w:t>
+        <w:t>(n)-[:</w:t>
+      </w:r>
+      <w:proofErr w:type="spellStart"/>
+      <w:r>
+        <w:rPr>
+          <w:lang w:val="en-GB"/>
+        </w:rPr>
+        <w:t>Derives</w:t>
+      </w:r>
+      <w:r>
+        <w:rPr>
+          <w:lang w:val="en-GB"/>
+        </w:rPr>
+        <w:t>From</w:t>
+      </w:r>
+      <w:proofErr w:type="spellEnd"/>
+      <w:r>
+        <w:rPr>
+          <w:lang w:val="en-GB"/>
+        </w:rPr>
+        <w:t>]-&gt;(m): n is a GNAT project extending</w:t>
       </w:r>
       <w:r>
         <w:rPr>
@@ -1789,7 +2019,21 @@
         <w:rPr>
           <w:lang w:val="en-GB"/>
         </w:rPr>
-        <w:t>GNAT project m (note that DerivesFrom is also used in the context of Ada declaration).</w:t>
+        <w:t xml:space="preserve">GNAT project m (note that </w:t>
+      </w:r>
+      <w:proofErr w:type="spellStart"/>
+      <w:r>
+        <w:rPr>
+          <w:lang w:val="en-GB"/>
+        </w:rPr>
+        <w:t>DerivesFrom</w:t>
+      </w:r>
+      <w:proofErr w:type="spellEnd"/>
+      <w:r>
+        <w:rPr>
+          <w:lang w:val="en-GB"/>
+        </w:rPr>
+        <w:t xml:space="preserve"> is also used in the context of Ada declaration).</w:t>
       </w:r>
     </w:p>
     <w:p>
@@ -1831,7 +2075,21 @@
         <w:rPr>
           <w:lang w:val="en-GB"/>
         </w:rPr>
-        <w:t xml:space="preserve">(.gpr) </w:t>
+        <w:t>(.</w:t>
+      </w:r>
+      <w:proofErr w:type="spellStart"/>
+      <w:r>
+        <w:rPr>
+          <w:lang w:val="en-GB"/>
+        </w:rPr>
+        <w:t>gpr</w:t>
+      </w:r>
+      <w:proofErr w:type="spellEnd"/>
+      <w:r>
+        <w:rPr>
+          <w:lang w:val="en-GB"/>
+        </w:rPr>
+        <w:t xml:space="preserve">) </w:t>
       </w:r>
       <w:r>
         <w:rPr>
@@ -1868,7 +2126,21 @@
         <w:rPr>
           <w:lang w:val="en-GB"/>
         </w:rPr>
-        <w:t xml:space="preserve"> AdaDeclaration nodes</w:t>
+        <w:t xml:space="preserve"> </w:t>
+      </w:r>
+      <w:proofErr w:type="spellStart"/>
+      <w:r>
+        <w:rPr>
+          <w:lang w:val="en-GB"/>
+        </w:rPr>
+        <w:t>AdaDeclaration</w:t>
+      </w:r>
+      <w:proofErr w:type="spellEnd"/>
+      <w:r>
+        <w:rPr>
+          <w:lang w:val="en-GB"/>
+        </w:rPr>
+        <w:t xml:space="preserve"> nodes</w:t>
       </w:r>
       <w:r>
         <w:rPr>
@@ -1952,7 +2224,21 @@
         <w:rPr>
           <w:lang w:val="en-GB"/>
         </w:rPr>
-        <w:t xml:space="preserve">(.adb) </w:t>
+        <w:t>(.</w:t>
+      </w:r>
+      <w:proofErr w:type="spellStart"/>
+      <w:r>
+        <w:rPr>
+          <w:lang w:val="en-GB"/>
+        </w:rPr>
+        <w:t>adb</w:t>
+      </w:r>
+      <w:proofErr w:type="spellEnd"/>
+      <w:r>
+        <w:rPr>
+          <w:lang w:val="en-GB"/>
+        </w:rPr>
+        <w:t xml:space="preserve">) </w:t>
       </w:r>
       <w:r>
         <w:rPr>
@@ -2012,7 +2298,21 @@
         <w:rPr>
           <w:lang w:val="en-GB"/>
         </w:rPr>
-        <w:t xml:space="preserve">(n)-[:Source]-&gt;(m): n is a declaration and m is the Ada body (.adb) or specification </w:t>
+        <w:t>(n)-[:Source]-&gt;(m): n is a declaration and m is the Ada body (.</w:t>
+      </w:r>
+      <w:proofErr w:type="spellStart"/>
+      <w:r>
+        <w:rPr>
+          <w:lang w:val="en-GB"/>
+        </w:rPr>
+        <w:t>adb</w:t>
+      </w:r>
+      <w:proofErr w:type="spellEnd"/>
+      <w:r>
+        <w:rPr>
+          <w:lang w:val="en-GB"/>
+        </w:rPr>
+        <w:t xml:space="preserve">) or specification </w:t>
       </w:r>
       <w:r>
         <w:rPr>
@@ -2055,7 +2355,21 @@
         <w:rPr>
           <w:lang w:val="en-GB"/>
         </w:rPr>
-        <w:t xml:space="preserve"> number of edge types relate two AdaDeclaration nodes:</w:t>
+        <w:t xml:space="preserve"> number of edge types relate two </w:t>
+      </w:r>
+      <w:proofErr w:type="spellStart"/>
+      <w:r>
+        <w:rPr>
+          <w:lang w:val="en-GB"/>
+        </w:rPr>
+        <w:t>AdaDeclaration</w:t>
+      </w:r>
+      <w:proofErr w:type="spellEnd"/>
+      <w:r>
+        <w:rPr>
+          <w:lang w:val="en-GB"/>
+        </w:rPr>
+        <w:t xml:space="preserve"> nodes:</w:t>
       </w:r>
     </w:p>
     <w:p>
@@ -2139,7 +2453,21 @@
         <w:rPr>
           <w:lang w:val="en-GB"/>
         </w:rPr>
-        <w:t xml:space="preserve">(n)-[:DerivesFrom]-&gt;(m): m is </w:t>
+        <w:t>(n)-[:</w:t>
+      </w:r>
+      <w:proofErr w:type="spellStart"/>
+      <w:r>
+        <w:rPr>
+          <w:lang w:val="en-GB"/>
+        </w:rPr>
+        <w:t>DerivesFrom</w:t>
+      </w:r>
+      <w:proofErr w:type="spellEnd"/>
+      <w:r>
+        <w:rPr>
+          <w:lang w:val="en-GB"/>
+        </w:rPr>
+        <w:t xml:space="preserve">]-&gt;(m): m is </w:t>
       </w:r>
       <w:r>
         <w:rPr>
@@ -2235,7 +2563,21 @@
         <w:rPr>
           <w:lang w:val="en-GB"/>
         </w:rPr>
-        <w:t>[:IsImplementedBy]-&gt;(m): m</w:t>
+        <w:t>[:</w:t>
+      </w:r>
+      <w:proofErr w:type="spellStart"/>
+      <w:r>
+        <w:rPr>
+          <w:lang w:val="en-GB"/>
+        </w:rPr>
+        <w:t>IsImplementedBy</w:t>
+      </w:r>
+      <w:proofErr w:type="spellEnd"/>
+      <w:r>
+        <w:rPr>
+          <w:lang w:val="en-GB"/>
+        </w:rPr>
+        <w:t>]-&gt;(m): m</w:t>
       </w:r>
       <w:r>
         <w:rPr>
@@ -2301,7 +2643,14 @@
         <w:rPr>
           <w:lang w:val="en-GB"/>
         </w:rPr>
-        <w:t>(n)-[:IsOverrid</w:t>
+        <w:t>(n)-[:</w:t>
+      </w:r>
+      <w:proofErr w:type="spellStart"/>
+      <w:r>
+        <w:rPr>
+          <w:lang w:val="en-GB"/>
+        </w:rPr>
+        <w:t>IsOverrid</w:t>
       </w:r>
       <w:r>
         <w:rPr>
@@ -2313,7 +2662,14 @@
         <w:rPr>
           <w:lang w:val="en-GB"/>
         </w:rPr>
-        <w:t xml:space="preserve">enBy]-&gt;(m): </w:t>
+        <w:t>enBy</w:t>
+      </w:r>
+      <w:proofErr w:type="spellEnd"/>
+      <w:r>
+        <w:rPr>
+          <w:lang w:val="en-GB"/>
+        </w:rPr>
+        <w:t xml:space="preserve">]-&gt;(m): </w:t>
       </w:r>
       <w:r>
         <w:rPr>
@@ -2337,7 +2693,21 @@
         <w:rPr>
           <w:lang w:val="en-GB"/>
         </w:rPr>
-        <w:t>(n)-[:IsParentOf]-&gt;(m): m is a child package of the package n.</w:t>
+        <w:t>(n)-[:</w:t>
+      </w:r>
+      <w:proofErr w:type="spellStart"/>
+      <w:r>
+        <w:rPr>
+          <w:lang w:val="en-GB"/>
+        </w:rPr>
+        <w:t>IsParentOf</w:t>
+      </w:r>
+      <w:proofErr w:type="spellEnd"/>
+      <w:r>
+        <w:rPr>
+          <w:lang w:val="en-GB"/>
+        </w:rPr>
+        <w:t>]-&gt;(m): m is a child package of the package n.</w:t>
       </w:r>
     </w:p>
     <w:p>
@@ -2357,12 +2727,14 @@
         </w:rPr>
         <w:t>(n)-[:</w:t>
       </w:r>
+      <w:proofErr w:type="spellStart"/>
       <w:r>
         <w:rPr>
           <w:lang w:val="en-GB"/>
         </w:rPr>
         <w:t>IsPrimitiveSubprogramOf</w:t>
       </w:r>
+      <w:proofErr w:type="spellEnd"/>
       <w:r>
         <w:rPr>
           <w:lang w:val="en-GB"/>
@@ -2473,7 +2845,21 @@
         <w:rPr>
           <w:lang w:val="en-GB"/>
         </w:rPr>
-        <w:t xml:space="preserve">. Edges of this type have a Boolean “isDispatching” </w:t>
+        <w:t>. Edges of this type have a Boolean “</w:t>
+      </w:r>
+      <w:proofErr w:type="spellStart"/>
+      <w:r>
+        <w:rPr>
+          <w:lang w:val="en-GB"/>
+        </w:rPr>
+        <w:t>isDispatching</w:t>
+      </w:r>
+      <w:proofErr w:type="spellEnd"/>
+      <w:r>
+        <w:rPr>
+          <w:lang w:val="en-GB"/>
+        </w:rPr>
+        <w:t xml:space="preserve">” </w:t>
       </w:r>
       <w:r>
         <w:rPr>
@@ -2578,13 +2964,55 @@
         <w:rPr>
           <w:lang w:val="en-GB"/>
         </w:rPr>
-        <w:t>(n)-[:hasType]-&gt;(m): n is a component, discriminant, or object of type “m”.</w:t>
-      </w:r>
-      <w:r>
-        <w:rPr>
-          <w:lang w:val="en-GB"/>
-        </w:rPr>
-        <w:t xml:space="preserve"> Edges of this type have Boolean “hasAccessType” and “hasArrayType” </w:t>
+        <w:t>(n)-[:</w:t>
+      </w:r>
+      <w:proofErr w:type="spellStart"/>
+      <w:r>
+        <w:rPr>
+          <w:lang w:val="en-GB"/>
+        </w:rPr>
+        <w:t>hasType</w:t>
+      </w:r>
+      <w:proofErr w:type="spellEnd"/>
+      <w:r>
+        <w:rPr>
+          <w:lang w:val="en-GB"/>
+        </w:rPr>
+        <w:t>]-&gt;(m): n is a component, discriminant, or object of type “m”.</w:t>
+      </w:r>
+      <w:r>
+        <w:rPr>
+          <w:lang w:val="en-GB"/>
+        </w:rPr>
+        <w:t xml:space="preserve"> Edges of this type have Boolean “</w:t>
+      </w:r>
+      <w:proofErr w:type="spellStart"/>
+      <w:r>
+        <w:rPr>
+          <w:lang w:val="en-GB"/>
+        </w:rPr>
+        <w:t>hasAccessType</w:t>
+      </w:r>
+      <w:proofErr w:type="spellEnd"/>
+      <w:r>
+        <w:rPr>
+          <w:lang w:val="en-GB"/>
+        </w:rPr>
+        <w:t>” and “</w:t>
+      </w:r>
+      <w:proofErr w:type="spellStart"/>
+      <w:r>
+        <w:rPr>
+          <w:lang w:val="en-GB"/>
+        </w:rPr>
+        <w:t>hasArrayType</w:t>
+      </w:r>
+      <w:proofErr w:type="spellEnd"/>
+      <w:r>
+        <w:rPr>
+          <w:lang w:val="en-GB"/>
+        </w:rPr>
+        <w:t xml:space="preserve">” </w:t>
       </w:r>
       <w:r>
         <w:rPr>
@@ -2663,13 +3091,41 @@
         <w:rPr>
           <w:lang w:val="en-GB"/>
         </w:rPr>
-        <w:t>(n)-[:hasParameterOfType]-&gt;(m): n is a subprogram that has a parameter of type “m”.</w:t>
-      </w:r>
-      <w:r>
-        <w:rPr>
-          <w:lang w:val="en-GB"/>
-        </w:rPr>
-        <w:t xml:space="preserve"> Edges of this type have a Boolean “hasAccessType” </w:t>
+        <w:t>(n)-[:</w:t>
+      </w:r>
+      <w:proofErr w:type="spellStart"/>
+      <w:r>
+        <w:rPr>
+          <w:lang w:val="en-GB"/>
+        </w:rPr>
+        <w:t>hasParameterOfType</w:t>
+      </w:r>
+      <w:proofErr w:type="spellEnd"/>
+      <w:r>
+        <w:rPr>
+          <w:lang w:val="en-GB"/>
+        </w:rPr>
+        <w:t>]-&gt;(m): n is a subprogram that has a parameter of type “m”.</w:t>
+      </w:r>
+      <w:r>
+        <w:rPr>
+          <w:lang w:val="en-GB"/>
+        </w:rPr>
+        <w:t xml:space="preserve"> Edges of this type have a Boolean “</w:t>
+      </w:r>
+      <w:proofErr w:type="spellStart"/>
+      <w:r>
+        <w:rPr>
+          <w:lang w:val="en-GB"/>
+        </w:rPr>
+        <w:t>hasAccessType</w:t>
+      </w:r>
+      <w:proofErr w:type="spellEnd"/>
+      <w:r>
+        <w:rPr>
+          <w:lang w:val="en-GB"/>
+        </w:rPr>
+        <w:t xml:space="preserve">” </w:t>
       </w:r>
       <w:r>
         <w:rPr>
@@ -2717,13 +3173,41 @@
         <w:rPr>
           <w:lang w:val="en-GB"/>
         </w:rPr>
-        <w:t>(n)-[:hasReturnOfType]-&gt;(m): n is a subprogram that has return type “m”.</w:t>
-      </w:r>
-      <w:r>
-        <w:rPr>
-          <w:lang w:val="en-GB"/>
-        </w:rPr>
-        <w:t xml:space="preserve"> Edges of this type have a Boolean “hasAccessType” </w:t>
+        <w:t>(n)-[:</w:t>
+      </w:r>
+      <w:proofErr w:type="spellStart"/>
+      <w:r>
+        <w:rPr>
+          <w:lang w:val="en-GB"/>
+        </w:rPr>
+        <w:t>hasReturnOfType</w:t>
+      </w:r>
+      <w:proofErr w:type="spellEnd"/>
+      <w:r>
+        <w:rPr>
+          <w:lang w:val="en-GB"/>
+        </w:rPr>
+        <w:t>]-&gt;(m): n is a subprogram that has return type “m”.</w:t>
+      </w:r>
+      <w:r>
+        <w:rPr>
+          <w:lang w:val="en-GB"/>
+        </w:rPr>
+        <w:t xml:space="preserve"> Edges of this type have a Boolean “</w:t>
+      </w:r>
+      <w:proofErr w:type="spellStart"/>
+      <w:r>
+        <w:rPr>
+          <w:lang w:val="en-GB"/>
+        </w:rPr>
+        <w:t>hasAccessType</w:t>
+      </w:r>
+      <w:proofErr w:type="spellEnd"/>
+      <w:r>
+        <w:rPr>
+          <w:lang w:val="en-GB"/>
+        </w:rPr>
+        <w:t xml:space="preserve">” </w:t>
       </w:r>
       <w:r>
         <w:rPr>
@@ -2739,9 +3223,12 @@
       </w:r>
     </w:p>
     <w:sectPr>
-      <w:headerReference w:type="default" r:id="rId7"/>
-      <w:footerReference w:type="default" r:id="rId8"/>
-      <w:headerReference w:type="first" r:id="rId9"/>
+      <w:headerReference w:type="even" r:id="rId7"/>
+      <w:headerReference w:type="default" r:id="rId8"/>
+      <w:footerReference w:type="even" r:id="rId9"/>
+      <w:footerReference w:type="default" r:id="rId10"/>
+      <w:headerReference w:type="first" r:id="rId11"/>
+      <w:footerReference w:type="first" r:id="rId12"/>
       <w:pgSz w:w="11906" w:h="16838"/>
       <w:pgMar w:top="1440" w:right="1440" w:bottom="1440" w:left="1440" w:header="708" w:footer="708" w:gutter="0"/>
       <w:pgNumType w:start="1"/>
@@ -2754,7 +3241,7 @@
 </file>
 
 <file path=word/endnotes.xml><?xml version="1.0" encoding="utf-8"?>
-<w:endnotes xmlns:wpc="http://schemas.microsoft.com/office/word/2010/wordprocessingCanvas" xmlns:cx="http://schemas.microsoft.com/office/drawing/2014/chartex" xmlns:cx1="http://schemas.microsoft.com/office/drawing/2015/9/8/chartex" xmlns:mc="http://schemas.openxmlformats.org/markup-compatibility/2006" xmlns:o="urn:schemas-microsoft-com:office:office" xmlns:r="http://schemas.openxmlformats.org/officeDocument/2006/relationships" xmlns:m="http://schemas.openxmlformats.org/officeDocument/2006/math" xmlns:v="urn:schemas-microsoft-com:vml" xmlns:wp14="http://schemas.microsoft.com/office/word/2010/wordprocessingDrawing" xmlns:wp="http://schemas.openxmlformats.org/drawingml/2006/wordprocessingDrawing" xmlns:w10="urn:schemas-microsoft-com:office:word" xmlns:w="http://schemas.openxmlformats.org/wordprocessingml/2006/main" xmlns:w14="http://schemas.microsoft.com/office/word/2010/wordml" xmlns:w15="http://schemas.microsoft.com/office/word/2012/wordml" xmlns:w16se="http://schemas.microsoft.com/office/word/2015/wordml/symex" xmlns:wpg="http://schemas.microsoft.com/office/word/2010/wordprocessingGroup" xmlns:wpi="http://schemas.microsoft.com/office/word/2010/wordprocessingInk" xmlns:wne="http://schemas.microsoft.com/office/word/2006/wordml" xmlns:wps="http://schemas.microsoft.com/office/word/2010/wordprocessingShape" mc:Ignorable="w14 w15 w16se wp14">
+<w:endnotes xmlns:wpc="http://schemas.microsoft.com/office/word/2010/wordprocessingCanvas" xmlns:cx="http://schemas.microsoft.com/office/drawing/2014/chartex" xmlns:cx1="http://schemas.microsoft.com/office/drawing/2015/9/8/chartex" xmlns:cx2="http://schemas.microsoft.com/office/drawing/2015/10/21/chartex" xmlns:cx3="http://schemas.microsoft.com/office/drawing/2016/5/9/chartex" xmlns:cx4="http://schemas.microsoft.com/office/drawing/2016/5/10/chartex" xmlns:cx5="http://schemas.microsoft.com/office/drawing/2016/5/11/chartex" xmlns:cx6="http://schemas.microsoft.com/office/drawing/2016/5/12/chartex" xmlns:cx7="http://schemas.microsoft.com/office/drawing/2016/5/13/chartex" xmlns:cx8="http://schemas.microsoft.com/office/drawing/2016/5/14/chartex" xmlns:mc="http://schemas.openxmlformats.org/markup-compatibility/2006" xmlns:aink="http://schemas.microsoft.com/office/drawing/2016/ink" xmlns:am3d="http://schemas.microsoft.com/office/drawing/2017/model3d" xmlns:o="urn:schemas-microsoft-com:office:office" xmlns:r="http://schemas.openxmlformats.org/officeDocument/2006/relationships" xmlns:m="http://schemas.openxmlformats.org/officeDocument/2006/math" xmlns:v="urn:schemas-microsoft-com:vml" xmlns:wp14="http://schemas.microsoft.com/office/word/2010/wordprocessingDrawing" xmlns:wp="http://schemas.openxmlformats.org/drawingml/2006/wordprocessingDrawing" xmlns:w10="urn:schemas-microsoft-com:office:word" xmlns:w="http://schemas.openxmlformats.org/wordprocessingml/2006/main" xmlns:w14="http://schemas.microsoft.com/office/word/2010/wordml" xmlns:w15="http://schemas.microsoft.com/office/word/2012/wordml" xmlns:w16cex="http://schemas.microsoft.com/office/word/2018/wordml/cex" xmlns:w16cid="http://schemas.microsoft.com/office/word/2016/wordml/cid" xmlns:w16="http://schemas.microsoft.com/office/word/2018/wordml" xmlns:w16sdtdh="http://schemas.microsoft.com/office/word/2020/wordml/sdtdatahash" xmlns:w16se="http://schemas.microsoft.com/office/word/2015/wordml/symex" xmlns:wpg="http://schemas.microsoft.com/office/word/2010/wordprocessingGroup" xmlns:wpi="http://schemas.microsoft.com/office/word/2010/wordprocessingInk" xmlns:wne="http://schemas.microsoft.com/office/word/2006/wordml" xmlns:wps="http://schemas.microsoft.com/office/word/2010/wordprocessingShape" mc:Ignorable="w14 w15 w16se w16cid w16 w16cex w16sdtdh wp14">
   <w:endnote w:type="separator" w:id="-1">
     <w:p>
       <w:pPr>
@@ -2779,7 +3266,17 @@
 </file>
 
 <file path=word/footer1.xml><?xml version="1.0" encoding="utf-8"?>
-<w:ftr xmlns:wpc="http://schemas.microsoft.com/office/word/2010/wordprocessingCanvas" xmlns:cx="http://schemas.microsoft.com/office/drawing/2014/chartex" xmlns:cx1="http://schemas.microsoft.com/office/drawing/2015/9/8/chartex" xmlns:mc="http://schemas.openxmlformats.org/markup-compatibility/2006" xmlns:o="urn:schemas-microsoft-com:office:office" xmlns:r="http://schemas.openxmlformats.org/officeDocument/2006/relationships" xmlns:m="http://schemas.openxmlformats.org/officeDocument/2006/math" xmlns:v="urn:schemas-microsoft-com:vml" xmlns:wp14="http://schemas.microsoft.com/office/word/2010/wordprocessingDrawing" xmlns:wp="http://schemas.openxmlformats.org/drawingml/2006/wordprocessingDrawing" xmlns:w10="urn:schemas-microsoft-com:office:word" xmlns:w="http://schemas.openxmlformats.org/wordprocessingml/2006/main" xmlns:w14="http://schemas.microsoft.com/office/word/2010/wordml" xmlns:w15="http://schemas.microsoft.com/office/word/2012/wordml" xmlns:w16se="http://schemas.microsoft.com/office/word/2015/wordml/symex" xmlns:wpg="http://schemas.microsoft.com/office/word/2010/wordprocessingGroup" xmlns:wpi="http://schemas.microsoft.com/office/word/2010/wordprocessingInk" xmlns:wne="http://schemas.microsoft.com/office/word/2006/wordml" xmlns:wps="http://schemas.microsoft.com/office/word/2010/wordprocessingShape" mc:Ignorable="w14 w15 w16se wp14">
+<w:ftr xmlns:wpc="http://schemas.microsoft.com/office/word/2010/wordprocessingCanvas" xmlns:cx="http://schemas.microsoft.com/office/drawing/2014/chartex" xmlns:cx1="http://schemas.microsoft.com/office/drawing/2015/9/8/chartex" xmlns:cx2="http://schemas.microsoft.com/office/drawing/2015/10/21/chartex" xmlns:cx3="http://schemas.microsoft.com/office/drawing/2016/5/9/chartex" xmlns:cx4="http://schemas.microsoft.com/office/drawing/2016/5/10/chartex" xmlns:cx5="http://schemas.microsoft.com/office/drawing/2016/5/11/chartex" xmlns:cx6="http://schemas.microsoft.com/office/drawing/2016/5/12/chartex" xmlns:cx7="http://schemas.microsoft.com/office/drawing/2016/5/13/chartex" xmlns:cx8="http://schemas.microsoft.com/office/drawing/2016/5/14/chartex" xmlns:mc="http://schemas.openxmlformats.org/markup-compatibility/2006" xmlns:aink="http://schemas.microsoft.com/office/drawing/2016/ink" xmlns:am3d="http://schemas.microsoft.com/office/drawing/2017/model3d" xmlns:o="urn:schemas-microsoft-com:office:office" xmlns:r="http://schemas.openxmlformats.org/officeDocument/2006/relationships" xmlns:m="http://schemas.openxmlformats.org/officeDocument/2006/math" xmlns:v="urn:schemas-microsoft-com:vml" xmlns:wp14="http://schemas.microsoft.com/office/word/2010/wordprocessingDrawing" xmlns:wp="http://schemas.openxmlformats.org/drawingml/2006/wordprocessingDrawing" xmlns:w10="urn:schemas-microsoft-com:office:word" xmlns:w="http://schemas.openxmlformats.org/wordprocessingml/2006/main" xmlns:w14="http://schemas.microsoft.com/office/word/2010/wordml" xmlns:w15="http://schemas.microsoft.com/office/word/2012/wordml" xmlns:w16cex="http://schemas.microsoft.com/office/word/2018/wordml/cex" xmlns:w16cid="http://schemas.microsoft.com/office/word/2016/wordml/cid" xmlns:w16="http://schemas.microsoft.com/office/word/2018/wordml" xmlns:w16sdtdh="http://schemas.microsoft.com/office/word/2020/wordml/sdtdatahash" xmlns:w16se="http://schemas.microsoft.com/office/word/2015/wordml/symex" xmlns:wpg="http://schemas.microsoft.com/office/word/2010/wordprocessingGroup" xmlns:wpi="http://schemas.microsoft.com/office/word/2010/wordprocessingInk" xmlns:wne="http://schemas.microsoft.com/office/word/2006/wordml" xmlns:wps="http://schemas.microsoft.com/office/word/2010/wordprocessingShape" mc:Ignorable="w14 w15 w16se w16cid w16 w16cex w16sdtdh wp14">
+  <w:p>
+    <w:pPr>
+      <w:pStyle w:val="Footer"/>
+    </w:pPr>
+  </w:p>
+</w:ftr>
+</file>
+
+<file path=word/footer2.xml><?xml version="1.0" encoding="utf-8"?>
+<w:ftr xmlns:wpc="http://schemas.microsoft.com/office/word/2010/wordprocessingCanvas" xmlns:cx="http://schemas.microsoft.com/office/drawing/2014/chartex" xmlns:cx1="http://schemas.microsoft.com/office/drawing/2015/9/8/chartex" xmlns:cx2="http://schemas.microsoft.com/office/drawing/2015/10/21/chartex" xmlns:cx3="http://schemas.microsoft.com/office/drawing/2016/5/9/chartex" xmlns:cx4="http://schemas.microsoft.com/office/drawing/2016/5/10/chartex" xmlns:cx5="http://schemas.microsoft.com/office/drawing/2016/5/11/chartex" xmlns:cx6="http://schemas.microsoft.com/office/drawing/2016/5/12/chartex" xmlns:cx7="http://schemas.microsoft.com/office/drawing/2016/5/13/chartex" xmlns:cx8="http://schemas.microsoft.com/office/drawing/2016/5/14/chartex" xmlns:mc="http://schemas.openxmlformats.org/markup-compatibility/2006" xmlns:aink="http://schemas.microsoft.com/office/drawing/2016/ink" xmlns:am3d="http://schemas.microsoft.com/office/drawing/2017/model3d" xmlns:o="urn:schemas-microsoft-com:office:office" xmlns:r="http://schemas.openxmlformats.org/officeDocument/2006/relationships" xmlns:m="http://schemas.openxmlformats.org/officeDocument/2006/math" xmlns:v="urn:schemas-microsoft-com:vml" xmlns:wp14="http://schemas.microsoft.com/office/word/2010/wordprocessingDrawing" xmlns:wp="http://schemas.openxmlformats.org/drawingml/2006/wordprocessingDrawing" xmlns:w10="urn:schemas-microsoft-com:office:word" xmlns:w="http://schemas.openxmlformats.org/wordprocessingml/2006/main" xmlns:w14="http://schemas.microsoft.com/office/word/2010/wordml" xmlns:w15="http://schemas.microsoft.com/office/word/2012/wordml" xmlns:w16cex="http://schemas.microsoft.com/office/word/2018/wordml/cex" xmlns:w16cid="http://schemas.microsoft.com/office/word/2016/wordml/cid" xmlns:w16="http://schemas.microsoft.com/office/word/2018/wordml" xmlns:w16sdtdh="http://schemas.microsoft.com/office/word/2020/wordml/sdtdatahash" xmlns:w16se="http://schemas.microsoft.com/office/word/2015/wordml/symex" xmlns:wpg="http://schemas.microsoft.com/office/word/2010/wordprocessingGroup" xmlns:wpi="http://schemas.microsoft.com/office/word/2010/wordprocessingInk" xmlns:wne="http://schemas.microsoft.com/office/word/2006/wordml" xmlns:wps="http://schemas.microsoft.com/office/word/2010/wordprocessingShape" mc:Ignorable="w14 w15 w16se w16cid w16 w16cex w16sdtdh wp14">
   <w:p>
     <w:pPr>
       <w:pStyle w:val="Footer"/>
@@ -2797,7 +3294,7 @@
       <mc:AlternateContent>
         <mc:Choice Requires="wps">
           <w:drawing>
-            <wp:anchor distT="0" distB="0" distL="114300" distR="114300" simplePos="0" relativeHeight="251669504" behindDoc="0" locked="0" layoutInCell="1" allowOverlap="1" wp14:anchorId="14CE1059" wp14:editId="4055D217">
+            <wp:anchor distT="0" distB="0" distL="114300" distR="114300" simplePos="0" relativeHeight="251669504" behindDoc="0" locked="0" layoutInCell="1" allowOverlap="1" wp14:anchorId="082FB769" wp14:editId="299BFCC1">
               <wp:simplePos x="0" y="0"/>
               <wp:positionH relativeFrom="column">
                 <wp:posOffset>4133849</wp:posOffset>
@@ -2852,14 +3349,7 @@
                               <w:b/>
                               <w:lang w:val="en-GB"/>
                             </w:rPr>
-                            <w:t xml:space="preserve">© ESI - </w:t>
-                          </w:r>
-                          <w:r>
-                            <w:rPr>
-                              <w:b/>
-                              <w:lang w:val="en-GB"/>
-                            </w:rPr>
-                            <w:t>confidential</w:t>
+                            <w:t>© ESI</w:t>
                           </w:r>
                         </w:p>
                       </w:txbxContent>
@@ -2879,9 +3369,9 @@
             </wp:anchor>
           </w:drawing>
         </mc:Choice>
-        <mc:Fallback xmlns:w16cid="http://schemas.microsoft.com/office/word/2016/wordml/cid" xmlns:am3d="http://schemas.microsoft.com/office/drawing/2017/model3d" xmlns:aink="http://schemas.microsoft.com/office/drawing/2016/ink" xmlns:cx8="http://schemas.microsoft.com/office/drawing/2016/5/14/chartex" xmlns:cx7="http://schemas.microsoft.com/office/drawing/2016/5/13/chartex" xmlns:cx6="http://schemas.microsoft.com/office/drawing/2016/5/12/chartex" xmlns:cx5="http://schemas.microsoft.com/office/drawing/2016/5/11/chartex" xmlns:cx4="http://schemas.microsoft.com/office/drawing/2016/5/10/chartex" xmlns:cx3="http://schemas.microsoft.com/office/drawing/2016/5/9/chartex" xmlns:cx2="http://schemas.microsoft.com/office/drawing/2015/10/21/chartex">
+        <mc:Fallback>
           <w:pict>
-            <v:shapetype w14:anchorId="14CE1059" id="_x0000_t202" coordsize="21600,21600" o:spt="202" path="m,l,21600r21600,l21600,xe">
+            <v:shapetype w14:anchorId="082FB769" id="_x0000_t202" coordsize="21600,21600" o:spt="202" path="m,l,21600r21600,l21600,xe">
               <v:stroke joinstyle="miter"/>
               <v:path gradientshapeok="t" o:connecttype="rect"/>
             </v:shapetype>
@@ -2902,14 +3392,7 @@
                         <w:b/>
                         <w:lang w:val="en-GB"/>
                       </w:rPr>
-                      <w:t xml:space="preserve">© ESI - </w:t>
-                    </w:r>
-                    <w:r>
-                      <w:rPr>
-                        <w:b/>
-                        <w:lang w:val="en-GB"/>
-                      </w:rPr>
-                      <w:t>confidential</w:t>
+                      <w:t>© ESI</w:t>
                     </w:r>
                   </w:p>
                 </w:txbxContent>
@@ -2925,7 +3408,7 @@
         <w:lang w:val="en-US" w:eastAsia="ja-JP"/>
       </w:rPr>
       <w:drawing>
-        <wp:anchor distT="0" distB="0" distL="114300" distR="114300" simplePos="0" relativeHeight="251659264" behindDoc="0" locked="0" layoutInCell="1" allowOverlap="1" wp14:anchorId="37699931" wp14:editId="6926C8A9">
+        <wp:anchor distT="0" distB="0" distL="114300" distR="114300" simplePos="0" relativeHeight="251659264" behindDoc="0" locked="0" layoutInCell="1" allowOverlap="1" wp14:anchorId="603C53A3" wp14:editId="05617C68">
           <wp:simplePos x="0" y="0"/>
           <wp:positionH relativeFrom="column">
             <wp:posOffset>5496560</wp:posOffset>
@@ -2992,7 +3475,7 @@
       <mc:AlternateContent>
         <mc:Choice Requires="wps">
           <w:drawing>
-            <wp:anchor distT="0" distB="0" distL="114300" distR="114300" simplePos="0" relativeHeight="251663360" behindDoc="0" locked="0" layoutInCell="1" allowOverlap="1" wp14:anchorId="0FECEFC3" wp14:editId="0FB6C2B1">
+            <wp:anchor distT="0" distB="0" distL="114300" distR="114300" simplePos="0" relativeHeight="251663360" behindDoc="0" locked="0" layoutInCell="1" allowOverlap="1" wp14:anchorId="07EE5808" wp14:editId="5DB3F1DD">
               <wp:simplePos x="0" y="0"/>
               <wp:positionH relativeFrom="column">
                 <wp:posOffset>6095695</wp:posOffset>
@@ -3174,8 +3657,18 @@
 </w:ftr>
 </file>
 
+<file path=word/footer3.xml><?xml version="1.0" encoding="utf-8"?>
+<w:ftr xmlns:wpc="http://schemas.microsoft.com/office/word/2010/wordprocessingCanvas" xmlns:cx="http://schemas.microsoft.com/office/drawing/2014/chartex" xmlns:cx1="http://schemas.microsoft.com/office/drawing/2015/9/8/chartex" xmlns:cx2="http://schemas.microsoft.com/office/drawing/2015/10/21/chartex" xmlns:cx3="http://schemas.microsoft.com/office/drawing/2016/5/9/chartex" xmlns:cx4="http://schemas.microsoft.com/office/drawing/2016/5/10/chartex" xmlns:cx5="http://schemas.microsoft.com/office/drawing/2016/5/11/chartex" xmlns:cx6="http://schemas.microsoft.com/office/drawing/2016/5/12/chartex" xmlns:cx7="http://schemas.microsoft.com/office/drawing/2016/5/13/chartex" xmlns:cx8="http://schemas.microsoft.com/office/drawing/2016/5/14/chartex" xmlns:mc="http://schemas.openxmlformats.org/markup-compatibility/2006" xmlns:aink="http://schemas.microsoft.com/office/drawing/2016/ink" xmlns:am3d="http://schemas.microsoft.com/office/drawing/2017/model3d" xmlns:o="urn:schemas-microsoft-com:office:office" xmlns:r="http://schemas.openxmlformats.org/officeDocument/2006/relationships" xmlns:m="http://schemas.openxmlformats.org/officeDocument/2006/math" xmlns:v="urn:schemas-microsoft-com:vml" xmlns:wp14="http://schemas.microsoft.com/office/word/2010/wordprocessingDrawing" xmlns:wp="http://schemas.openxmlformats.org/drawingml/2006/wordprocessingDrawing" xmlns:w10="urn:schemas-microsoft-com:office:word" xmlns:w="http://schemas.openxmlformats.org/wordprocessingml/2006/main" xmlns:w14="http://schemas.microsoft.com/office/word/2010/wordml" xmlns:w15="http://schemas.microsoft.com/office/word/2012/wordml" xmlns:w16cex="http://schemas.microsoft.com/office/word/2018/wordml/cex" xmlns:w16cid="http://schemas.microsoft.com/office/word/2016/wordml/cid" xmlns:w16="http://schemas.microsoft.com/office/word/2018/wordml" xmlns:w16sdtdh="http://schemas.microsoft.com/office/word/2020/wordml/sdtdatahash" xmlns:w16se="http://schemas.microsoft.com/office/word/2015/wordml/symex" xmlns:wpg="http://schemas.microsoft.com/office/word/2010/wordprocessingGroup" xmlns:wpi="http://schemas.microsoft.com/office/word/2010/wordprocessingInk" xmlns:wne="http://schemas.microsoft.com/office/word/2006/wordml" xmlns:wps="http://schemas.microsoft.com/office/word/2010/wordprocessingShape" mc:Ignorable="w14 w15 w16se w16cid w16 w16cex w16sdtdh wp14">
+  <w:p>
+    <w:pPr>
+      <w:pStyle w:val="Footer"/>
+    </w:pPr>
+  </w:p>
+</w:ftr>
+</file>
+
 <file path=word/footnotes.xml><?xml version="1.0" encoding="utf-8"?>
-<w:footnotes xmlns:wpc="http://schemas.microsoft.com/office/word/2010/wordprocessingCanvas" xmlns:cx="http://schemas.microsoft.com/office/drawing/2014/chartex" xmlns:cx1="http://schemas.microsoft.com/office/drawing/2015/9/8/chartex" xmlns:mc="http://schemas.openxmlformats.org/markup-compatibility/2006" xmlns:o="urn:schemas-microsoft-com:office:office" xmlns:r="http://schemas.openxmlformats.org/officeDocument/2006/relationships" xmlns:m="http://schemas.openxmlformats.org/officeDocument/2006/math" xmlns:v="urn:schemas-microsoft-com:vml" xmlns:wp14="http://schemas.microsoft.com/office/word/2010/wordprocessingDrawing" xmlns:wp="http://schemas.openxmlformats.org/drawingml/2006/wordprocessingDrawing" xmlns:w10="urn:schemas-microsoft-com:office:word" xmlns:w="http://schemas.openxmlformats.org/wordprocessingml/2006/main" xmlns:w14="http://schemas.microsoft.com/office/word/2010/wordml" xmlns:w15="http://schemas.microsoft.com/office/word/2012/wordml" xmlns:w16se="http://schemas.microsoft.com/office/word/2015/wordml/symex" xmlns:wpg="http://schemas.microsoft.com/office/word/2010/wordprocessingGroup" xmlns:wpi="http://schemas.microsoft.com/office/word/2010/wordprocessingInk" xmlns:wne="http://schemas.microsoft.com/office/word/2006/wordml" xmlns:wps="http://schemas.microsoft.com/office/word/2010/wordprocessingShape" mc:Ignorable="w14 w15 w16se wp14">
+<w:footnotes xmlns:wpc="http://schemas.microsoft.com/office/word/2010/wordprocessingCanvas" xmlns:cx="http://schemas.microsoft.com/office/drawing/2014/chartex" xmlns:cx1="http://schemas.microsoft.com/office/drawing/2015/9/8/chartex" xmlns:cx2="http://schemas.microsoft.com/office/drawing/2015/10/21/chartex" xmlns:cx3="http://schemas.microsoft.com/office/drawing/2016/5/9/chartex" xmlns:cx4="http://schemas.microsoft.com/office/drawing/2016/5/10/chartex" xmlns:cx5="http://schemas.microsoft.com/office/drawing/2016/5/11/chartex" xmlns:cx6="http://schemas.microsoft.com/office/drawing/2016/5/12/chartex" xmlns:cx7="http://schemas.microsoft.com/office/drawing/2016/5/13/chartex" xmlns:cx8="http://schemas.microsoft.com/office/drawing/2016/5/14/chartex" xmlns:mc="http://schemas.openxmlformats.org/markup-compatibility/2006" xmlns:aink="http://schemas.microsoft.com/office/drawing/2016/ink" xmlns:am3d="http://schemas.microsoft.com/office/drawing/2017/model3d" xmlns:o="urn:schemas-microsoft-com:office:office" xmlns:r="http://schemas.openxmlformats.org/officeDocument/2006/relationships" xmlns:m="http://schemas.openxmlformats.org/officeDocument/2006/math" xmlns:v="urn:schemas-microsoft-com:vml" xmlns:wp14="http://schemas.microsoft.com/office/word/2010/wordprocessingDrawing" xmlns:wp="http://schemas.openxmlformats.org/drawingml/2006/wordprocessingDrawing" xmlns:w10="urn:schemas-microsoft-com:office:word" xmlns:w="http://schemas.openxmlformats.org/wordprocessingml/2006/main" xmlns:w14="http://schemas.microsoft.com/office/word/2010/wordml" xmlns:w15="http://schemas.microsoft.com/office/word/2012/wordml" xmlns:w16cex="http://schemas.microsoft.com/office/word/2018/wordml/cex" xmlns:w16cid="http://schemas.microsoft.com/office/word/2016/wordml/cid" xmlns:w16="http://schemas.microsoft.com/office/word/2018/wordml" xmlns:w16sdtdh="http://schemas.microsoft.com/office/word/2020/wordml/sdtdatahash" xmlns:w16se="http://schemas.microsoft.com/office/word/2015/wordml/symex" xmlns:wpg="http://schemas.microsoft.com/office/word/2010/wordprocessingGroup" xmlns:wpi="http://schemas.microsoft.com/office/word/2010/wordprocessingInk" xmlns:wne="http://schemas.microsoft.com/office/word/2006/wordml" xmlns:wps="http://schemas.microsoft.com/office/word/2010/wordprocessingShape" mc:Ignorable="w14 w15 w16se w16cid w16 w16cex w16sdtdh wp14">
   <w:footnote w:type="separator" w:id="-1">
     <w:p>
       <w:pPr>
@@ -3200,10 +3693,20 @@
 </file>
 
 <file path=word/header1.xml><?xml version="1.0" encoding="utf-8"?>
-<w:hdr xmlns:wpc="http://schemas.microsoft.com/office/word/2010/wordprocessingCanvas" xmlns:cx="http://schemas.microsoft.com/office/drawing/2014/chartex" xmlns:cx1="http://schemas.microsoft.com/office/drawing/2015/9/8/chartex" xmlns:mc="http://schemas.openxmlformats.org/markup-compatibility/2006" xmlns:o="urn:schemas-microsoft-com:office:office" xmlns:r="http://schemas.openxmlformats.org/officeDocument/2006/relationships" xmlns:m="http://schemas.openxmlformats.org/officeDocument/2006/math" xmlns:v="urn:schemas-microsoft-com:vml" xmlns:wp14="http://schemas.microsoft.com/office/word/2010/wordprocessingDrawing" xmlns:wp="http://schemas.openxmlformats.org/drawingml/2006/wordprocessingDrawing" xmlns:w10="urn:schemas-microsoft-com:office:word" xmlns:w="http://schemas.openxmlformats.org/wordprocessingml/2006/main" xmlns:w14="http://schemas.microsoft.com/office/word/2010/wordml" xmlns:w15="http://schemas.microsoft.com/office/word/2012/wordml" xmlns:w16se="http://schemas.microsoft.com/office/word/2015/wordml/symex" xmlns:wpg="http://schemas.microsoft.com/office/word/2010/wordprocessingGroup" xmlns:wpi="http://schemas.microsoft.com/office/word/2010/wordprocessingInk" xmlns:wne="http://schemas.microsoft.com/office/word/2006/wordml" xmlns:wps="http://schemas.microsoft.com/office/word/2010/wordprocessingShape" mc:Ignorable="w14 w15 w16se wp14">
+<w:hdr xmlns:wpc="http://schemas.microsoft.com/office/word/2010/wordprocessingCanvas" xmlns:cx="http://schemas.microsoft.com/office/drawing/2014/chartex" xmlns:cx1="http://schemas.microsoft.com/office/drawing/2015/9/8/chartex" xmlns:cx2="http://schemas.microsoft.com/office/drawing/2015/10/21/chartex" xmlns:cx3="http://schemas.microsoft.com/office/drawing/2016/5/9/chartex" xmlns:cx4="http://schemas.microsoft.com/office/drawing/2016/5/10/chartex" xmlns:cx5="http://schemas.microsoft.com/office/drawing/2016/5/11/chartex" xmlns:cx6="http://schemas.microsoft.com/office/drawing/2016/5/12/chartex" xmlns:cx7="http://schemas.microsoft.com/office/drawing/2016/5/13/chartex" xmlns:cx8="http://schemas.microsoft.com/office/drawing/2016/5/14/chartex" xmlns:mc="http://schemas.openxmlformats.org/markup-compatibility/2006" xmlns:aink="http://schemas.microsoft.com/office/drawing/2016/ink" xmlns:am3d="http://schemas.microsoft.com/office/drawing/2017/model3d" xmlns:o="urn:schemas-microsoft-com:office:office" xmlns:r="http://schemas.openxmlformats.org/officeDocument/2006/relationships" xmlns:m="http://schemas.openxmlformats.org/officeDocument/2006/math" xmlns:v="urn:schemas-microsoft-com:vml" xmlns:wp14="http://schemas.microsoft.com/office/word/2010/wordprocessingDrawing" xmlns:wp="http://schemas.openxmlformats.org/drawingml/2006/wordprocessingDrawing" xmlns:w10="urn:schemas-microsoft-com:office:word" xmlns:w="http://schemas.openxmlformats.org/wordprocessingml/2006/main" xmlns:w14="http://schemas.microsoft.com/office/word/2010/wordml" xmlns:w15="http://schemas.microsoft.com/office/word/2012/wordml" xmlns:w16cex="http://schemas.microsoft.com/office/word/2018/wordml/cex" xmlns:w16cid="http://schemas.microsoft.com/office/word/2016/wordml/cid" xmlns:w16="http://schemas.microsoft.com/office/word/2018/wordml" xmlns:w16sdtdh="http://schemas.microsoft.com/office/word/2020/wordml/sdtdatahash" xmlns:w16se="http://schemas.microsoft.com/office/word/2015/wordml/symex" xmlns:wpg="http://schemas.microsoft.com/office/word/2010/wordprocessingGroup" xmlns:wpi="http://schemas.microsoft.com/office/word/2010/wordprocessingInk" xmlns:wne="http://schemas.microsoft.com/office/word/2006/wordml" xmlns:wps="http://schemas.microsoft.com/office/word/2010/wordprocessingShape" mc:Ignorable="w14 w15 w16se w16cid w16 w16cex w16sdtdh wp14">
   <w:p>
     <w:pPr>
       <w:pStyle w:val="Header"/>
+    </w:pPr>
+  </w:p>
+</w:hdr>
+</file>
+
+<file path=word/header2.xml><?xml version="1.0" encoding="utf-8"?>
+<w:hdr xmlns:wpc="http://schemas.microsoft.com/office/word/2010/wordprocessingCanvas" xmlns:cx="http://schemas.microsoft.com/office/drawing/2014/chartex" xmlns:cx1="http://schemas.microsoft.com/office/drawing/2015/9/8/chartex" xmlns:cx2="http://schemas.microsoft.com/office/drawing/2015/10/21/chartex" xmlns:cx3="http://schemas.microsoft.com/office/drawing/2016/5/9/chartex" xmlns:cx4="http://schemas.microsoft.com/office/drawing/2016/5/10/chartex" xmlns:cx5="http://schemas.microsoft.com/office/drawing/2016/5/11/chartex" xmlns:cx6="http://schemas.microsoft.com/office/drawing/2016/5/12/chartex" xmlns:cx7="http://schemas.microsoft.com/office/drawing/2016/5/13/chartex" xmlns:cx8="http://schemas.microsoft.com/office/drawing/2016/5/14/chartex" xmlns:mc="http://schemas.openxmlformats.org/markup-compatibility/2006" xmlns:aink="http://schemas.microsoft.com/office/drawing/2016/ink" xmlns:am3d="http://schemas.microsoft.com/office/drawing/2017/model3d" xmlns:o="urn:schemas-microsoft-com:office:office" xmlns:r="http://schemas.openxmlformats.org/officeDocument/2006/relationships" xmlns:m="http://schemas.openxmlformats.org/officeDocument/2006/math" xmlns:v="urn:schemas-microsoft-com:vml" xmlns:wp14="http://schemas.microsoft.com/office/word/2010/wordprocessingDrawing" xmlns:wp="http://schemas.openxmlformats.org/drawingml/2006/wordprocessingDrawing" xmlns:w10="urn:schemas-microsoft-com:office:word" xmlns:w="http://schemas.openxmlformats.org/wordprocessingml/2006/main" xmlns:w14="http://schemas.microsoft.com/office/word/2010/wordml" xmlns:w15="http://schemas.microsoft.com/office/word/2012/wordml" xmlns:w16cex="http://schemas.microsoft.com/office/word/2018/wordml/cex" xmlns:w16cid="http://schemas.microsoft.com/office/word/2016/wordml/cid" xmlns:w16="http://schemas.microsoft.com/office/word/2018/wordml" xmlns:w16sdtdh="http://schemas.microsoft.com/office/word/2020/wordml/sdtdatahash" xmlns:w16se="http://schemas.microsoft.com/office/word/2015/wordml/symex" xmlns:wpg="http://schemas.microsoft.com/office/word/2010/wordprocessingGroup" xmlns:wpi="http://schemas.microsoft.com/office/word/2010/wordprocessingInk" xmlns:wne="http://schemas.microsoft.com/office/word/2006/wordml" xmlns:wps="http://schemas.microsoft.com/office/word/2010/wordprocessingShape" mc:Ignorable="w14 w15 w16se w16cid w16 w16cex w16sdtdh wp14">
+  <w:p>
+    <w:pPr>
+      <w:pStyle w:val="Header"/>
       <w:rPr>
         <w:noProof/>
         <w:lang w:eastAsia="nl-NL"/>
@@ -3215,7 +3718,7 @@
         <w:lang w:val="en-US" w:eastAsia="ja-JP"/>
       </w:rPr>
       <w:drawing>
-        <wp:anchor distT="0" distB="0" distL="114300" distR="114300" simplePos="0" relativeHeight="251671552" behindDoc="1" locked="0" layoutInCell="1" allowOverlap="1" wp14:anchorId="7CABCD95" wp14:editId="65FABF51">
+        <wp:anchor distT="0" distB="0" distL="114300" distR="114300" simplePos="0" relativeHeight="251671552" behindDoc="1" locked="0" layoutInCell="1" allowOverlap="1" wp14:anchorId="369793DB" wp14:editId="7010183D">
           <wp:simplePos x="0" y="0"/>
           <wp:positionH relativeFrom="column">
             <wp:posOffset>-594360</wp:posOffset>
@@ -3289,7 +3792,7 @@
       <mc:AlternateContent>
         <mc:Choice Requires="wps">
           <w:drawing>
-            <wp:anchor distT="0" distB="0" distL="114300" distR="114300" simplePos="0" relativeHeight="251667456" behindDoc="0" locked="0" layoutInCell="1" allowOverlap="1" wp14:anchorId="5F8A7FBC" wp14:editId="5F532C0E">
+            <wp:anchor distT="0" distB="0" distL="114300" distR="114300" simplePos="0" relativeHeight="251667456" behindDoc="0" locked="0" layoutInCell="1" allowOverlap="1" wp14:anchorId="347EDAA4" wp14:editId="01969070">
               <wp:simplePos x="0" y="0"/>
               <wp:positionH relativeFrom="column">
                 <wp:posOffset>1528445</wp:posOffset>
@@ -3446,8 +3949,8 @@
 </w:hdr>
 </file>
 
-<file path=word/header2.xml><?xml version="1.0" encoding="utf-8"?>
-<w:hdr xmlns:wpc="http://schemas.microsoft.com/office/word/2010/wordprocessingCanvas" xmlns:cx="http://schemas.microsoft.com/office/drawing/2014/chartex" xmlns:cx1="http://schemas.microsoft.com/office/drawing/2015/9/8/chartex" xmlns:mc="http://schemas.openxmlformats.org/markup-compatibility/2006" xmlns:o="urn:schemas-microsoft-com:office:office" xmlns:r="http://schemas.openxmlformats.org/officeDocument/2006/relationships" xmlns:m="http://schemas.openxmlformats.org/officeDocument/2006/math" xmlns:v="urn:schemas-microsoft-com:vml" xmlns:wp14="http://schemas.microsoft.com/office/word/2010/wordprocessingDrawing" xmlns:wp="http://schemas.openxmlformats.org/drawingml/2006/wordprocessingDrawing" xmlns:w10="urn:schemas-microsoft-com:office:word" xmlns:w="http://schemas.openxmlformats.org/wordprocessingml/2006/main" xmlns:w14="http://schemas.microsoft.com/office/word/2010/wordml" xmlns:w15="http://schemas.microsoft.com/office/word/2012/wordml" xmlns:w16se="http://schemas.microsoft.com/office/word/2015/wordml/symex" xmlns:wpg="http://schemas.microsoft.com/office/word/2010/wordprocessingGroup" xmlns:wpi="http://schemas.microsoft.com/office/word/2010/wordprocessingInk" xmlns:wne="http://schemas.microsoft.com/office/word/2006/wordml" xmlns:wps="http://schemas.microsoft.com/office/word/2010/wordprocessingShape" mc:Ignorable="w14 w15 w16se wp14">
+<file path=word/header3.xml><?xml version="1.0" encoding="utf-8"?>
+<w:hdr xmlns:wpc="http://schemas.microsoft.com/office/word/2010/wordprocessingCanvas" xmlns:cx="http://schemas.microsoft.com/office/drawing/2014/chartex" xmlns:cx1="http://schemas.microsoft.com/office/drawing/2015/9/8/chartex" xmlns:cx2="http://schemas.microsoft.com/office/drawing/2015/10/21/chartex" xmlns:cx3="http://schemas.microsoft.com/office/drawing/2016/5/9/chartex" xmlns:cx4="http://schemas.microsoft.com/office/drawing/2016/5/10/chartex" xmlns:cx5="http://schemas.microsoft.com/office/drawing/2016/5/11/chartex" xmlns:cx6="http://schemas.microsoft.com/office/drawing/2016/5/12/chartex" xmlns:cx7="http://schemas.microsoft.com/office/drawing/2016/5/13/chartex" xmlns:cx8="http://schemas.microsoft.com/office/drawing/2016/5/14/chartex" xmlns:mc="http://schemas.openxmlformats.org/markup-compatibility/2006" xmlns:aink="http://schemas.microsoft.com/office/drawing/2016/ink" xmlns:am3d="http://schemas.microsoft.com/office/drawing/2017/model3d" xmlns:o="urn:schemas-microsoft-com:office:office" xmlns:r="http://schemas.openxmlformats.org/officeDocument/2006/relationships" xmlns:m="http://schemas.openxmlformats.org/officeDocument/2006/math" xmlns:v="urn:schemas-microsoft-com:vml" xmlns:wp14="http://schemas.microsoft.com/office/word/2010/wordprocessingDrawing" xmlns:wp="http://schemas.openxmlformats.org/drawingml/2006/wordprocessingDrawing" xmlns:w10="urn:schemas-microsoft-com:office:word" xmlns:w="http://schemas.openxmlformats.org/wordprocessingml/2006/main" xmlns:w14="http://schemas.microsoft.com/office/word/2010/wordml" xmlns:w15="http://schemas.microsoft.com/office/word/2012/wordml" xmlns:w16cex="http://schemas.microsoft.com/office/word/2018/wordml/cex" xmlns:w16cid="http://schemas.microsoft.com/office/word/2016/wordml/cid" xmlns:w16="http://schemas.microsoft.com/office/word/2018/wordml" xmlns:w16sdtdh="http://schemas.microsoft.com/office/word/2020/wordml/sdtdatahash" xmlns:w16se="http://schemas.microsoft.com/office/word/2015/wordml/symex" xmlns:wpg="http://schemas.microsoft.com/office/word/2010/wordprocessingGroup" xmlns:wpi="http://schemas.microsoft.com/office/word/2010/wordprocessingInk" xmlns:wne="http://schemas.microsoft.com/office/word/2006/wordml" xmlns:wps="http://schemas.microsoft.com/office/word/2010/wordprocessingShape" mc:Ignorable="w14 w15 w16se w16cid w16 w16cex w16sdtdh wp14">
   <w:p>
     <w:pPr>
       <w:pStyle w:val="Header"/>
@@ -3461,7 +3964,7 @@
         <w:lang w:val="en-US" w:eastAsia="ja-JP"/>
       </w:rPr>
       <w:drawing>
-        <wp:anchor distT="0" distB="0" distL="114300" distR="114300" simplePos="0" relativeHeight="251673600" behindDoc="1" locked="0" layoutInCell="1" allowOverlap="1" wp14:anchorId="27D34A9E" wp14:editId="07687D0E">
+        <wp:anchor distT="0" distB="0" distL="114300" distR="114300" simplePos="0" relativeHeight="251673600" behindDoc="1" locked="0" layoutInCell="1" allowOverlap="1" wp14:anchorId="5B5285A6" wp14:editId="07DE0D65">
           <wp:simplePos x="0" y="0"/>
           <wp:positionH relativeFrom="column">
             <wp:posOffset>-596900</wp:posOffset>
@@ -3563,7 +4066,7 @@
 </file>
 
 <file path=word/numbering.xml><?xml version="1.0" encoding="utf-8"?>
-<w:numbering xmlns:wpc="http://schemas.microsoft.com/office/word/2010/wordprocessingCanvas" xmlns:cx="http://schemas.microsoft.com/office/drawing/2014/chartex" xmlns:cx1="http://schemas.microsoft.com/office/drawing/2015/9/8/chartex" xmlns:mc="http://schemas.openxmlformats.org/markup-compatibility/2006" xmlns:o="urn:schemas-microsoft-com:office:office" xmlns:r="http://schemas.openxmlformats.org/officeDocument/2006/relationships" xmlns:m="http://schemas.openxmlformats.org/officeDocument/2006/math" xmlns:v="urn:schemas-microsoft-com:vml" xmlns:wp14="http://schemas.microsoft.com/office/word/2010/wordprocessingDrawing" xmlns:wp="http://schemas.openxmlformats.org/drawingml/2006/wordprocessingDrawing" xmlns:w10="urn:schemas-microsoft-com:office:word" xmlns:w="http://schemas.openxmlformats.org/wordprocessingml/2006/main" xmlns:w14="http://schemas.microsoft.com/office/word/2010/wordml" xmlns:w15="http://schemas.microsoft.com/office/word/2012/wordml" xmlns:w16se="http://schemas.microsoft.com/office/word/2015/wordml/symex" xmlns:wpg="http://schemas.microsoft.com/office/word/2010/wordprocessingGroup" xmlns:wpi="http://schemas.microsoft.com/office/word/2010/wordprocessingInk" xmlns:wne="http://schemas.microsoft.com/office/word/2006/wordml" xmlns:wps="http://schemas.microsoft.com/office/word/2010/wordprocessingShape" mc:Ignorable="w14 w15 w16se wp14">
+<w:numbering xmlns:wpc="http://schemas.microsoft.com/office/word/2010/wordprocessingCanvas" xmlns:cx="http://schemas.microsoft.com/office/drawing/2014/chartex" xmlns:cx1="http://schemas.microsoft.com/office/drawing/2015/9/8/chartex" xmlns:cx2="http://schemas.microsoft.com/office/drawing/2015/10/21/chartex" xmlns:cx3="http://schemas.microsoft.com/office/drawing/2016/5/9/chartex" xmlns:cx4="http://schemas.microsoft.com/office/drawing/2016/5/10/chartex" xmlns:cx5="http://schemas.microsoft.com/office/drawing/2016/5/11/chartex" xmlns:cx6="http://schemas.microsoft.com/office/drawing/2016/5/12/chartex" xmlns:cx7="http://schemas.microsoft.com/office/drawing/2016/5/13/chartex" xmlns:cx8="http://schemas.microsoft.com/office/drawing/2016/5/14/chartex" xmlns:mc="http://schemas.openxmlformats.org/markup-compatibility/2006" xmlns:aink="http://schemas.microsoft.com/office/drawing/2016/ink" xmlns:am3d="http://schemas.microsoft.com/office/drawing/2017/model3d" xmlns:o="urn:schemas-microsoft-com:office:office" xmlns:r="http://schemas.openxmlformats.org/officeDocument/2006/relationships" xmlns:m="http://schemas.openxmlformats.org/officeDocument/2006/math" xmlns:v="urn:schemas-microsoft-com:vml" xmlns:wp14="http://schemas.microsoft.com/office/word/2010/wordprocessingDrawing" xmlns:wp="http://schemas.openxmlformats.org/drawingml/2006/wordprocessingDrawing" xmlns:w10="urn:schemas-microsoft-com:office:word" xmlns:w="http://schemas.openxmlformats.org/wordprocessingml/2006/main" xmlns:w14="http://schemas.microsoft.com/office/word/2010/wordml" xmlns:w15="http://schemas.microsoft.com/office/word/2012/wordml" xmlns:w16cex="http://schemas.microsoft.com/office/word/2018/wordml/cex" xmlns:w16cid="http://schemas.microsoft.com/office/word/2016/wordml/cid" xmlns:w16="http://schemas.microsoft.com/office/word/2018/wordml" xmlns:w16sdtdh="http://schemas.microsoft.com/office/word/2020/wordml/sdtdatahash" xmlns:w16se="http://schemas.microsoft.com/office/word/2015/wordml/symex" xmlns:wpg="http://schemas.microsoft.com/office/word/2010/wordprocessingGroup" xmlns:wpi="http://schemas.microsoft.com/office/word/2010/wordprocessingInk" xmlns:wne="http://schemas.microsoft.com/office/word/2006/wordml" xmlns:wps="http://schemas.microsoft.com/office/word/2010/wordprocessingShape" mc:Ignorable="w14 w15 w16se w16cid w16 w16cex w16sdtdh wp14">
   <w:abstractNum w:abstractNumId="0" w15:restartNumberingAfterBreak="0">
     <w:nsid w:val="FFFFFF1D"/>
     <w:multiLevelType w:val="multilevel"/>
@@ -8680,7 +9183,7 @@
 </file>
 
 <file path=word/styles.xml><?xml version="1.0" encoding="utf-8"?>
-<w:styles xmlns:mc="http://schemas.openxmlformats.org/markup-compatibility/2006" xmlns:r="http://schemas.openxmlformats.org/officeDocument/2006/relationships" xmlns:w="http://schemas.openxmlformats.org/wordprocessingml/2006/main" xmlns:w14="http://schemas.microsoft.com/office/word/2010/wordml" xmlns:w15="http://schemas.microsoft.com/office/word/2012/wordml" xmlns:w16se="http://schemas.microsoft.com/office/word/2015/wordml/symex" mc:Ignorable="w14 w15 w16se">
+<w:styles xmlns:mc="http://schemas.openxmlformats.org/markup-compatibility/2006" xmlns:r="http://schemas.openxmlformats.org/officeDocument/2006/relationships" xmlns:w="http://schemas.openxmlformats.org/wordprocessingml/2006/main" xmlns:w14="http://schemas.microsoft.com/office/word/2010/wordml" xmlns:w15="http://schemas.microsoft.com/office/word/2012/wordml" xmlns:w16cex="http://schemas.microsoft.com/office/word/2018/wordml/cex" xmlns:w16cid="http://schemas.microsoft.com/office/word/2016/wordml/cid" xmlns:w16="http://schemas.microsoft.com/office/word/2018/wordml" xmlns:w16sdtdh="http://schemas.microsoft.com/office/word/2020/wordml/sdtdatahash" xmlns:w16se="http://schemas.microsoft.com/office/word/2015/wordml/symex" mc:Ignorable="w14 w15 w16se w16cid w16 w16cex w16sdtdh">
   <w:docDefaults>
     <w:rPrDefault>
       <w:rPr>
@@ -8696,7 +9199,7 @@
       </w:pPr>
     </w:pPrDefault>
   </w:docDefaults>
-  <w:latentStyles w:defLockedState="0" w:defUIPriority="99" w:defSemiHidden="0" w:defUnhideWhenUsed="0" w:defQFormat="0" w:count="371">
+  <w:latentStyles w:defLockedState="0" w:defUIPriority="99" w:defSemiHidden="0" w:defUnhideWhenUsed="0" w:defQFormat="0" w:count="376">
     <w:lsdException w:name="Normal" w:uiPriority="0" w:qFormat="1"/>
     <w:lsdException w:name="heading 1" w:uiPriority="9" w:qFormat="1"/>
     <w:lsdException w:name="heading 2" w:semiHidden="1" w:uiPriority="9" w:unhideWhenUsed="1" w:qFormat="1"/>
@@ -8802,7 +9305,6 @@
     <w:lsdException w:name="HTML Sample" w:semiHidden="1" w:unhideWhenUsed="1"/>
     <w:lsdException w:name="HTML Typewriter" w:semiHidden="1" w:unhideWhenUsed="1"/>
     <w:lsdException w:name="HTML Variable" w:semiHidden="1" w:unhideWhenUsed="1"/>
-    <w:lsdException w:name="Normal Table" w:semiHidden="1" w:unhideWhenUsed="1"/>
     <w:lsdException w:name="annotation subject" w:semiHidden="1" w:unhideWhenUsed="1"/>
     <w:lsdException w:name="No List" w:semiHidden="1" w:unhideWhenUsed="1"/>
     <w:lsdException w:name="Outline List 1" w:semiHidden="1" w:unhideWhenUsed="1"/>
@@ -8845,11 +9347,8 @@
     <w:lsdException w:name="Table Contemporary" w:semiHidden="1" w:unhideWhenUsed="1"/>
     <w:lsdException w:name="Table Elegant" w:semiHidden="1" w:unhideWhenUsed="1"/>
     <w:lsdException w:name="Table Professional" w:semiHidden="1" w:unhideWhenUsed="1"/>
-    <w:lsdException w:name="Table Subtle 1" w:semiHidden="1" w:unhideWhenUsed="1"/>
     <w:lsdException w:name="Table Subtle 2" w:semiHidden="1" w:unhideWhenUsed="1"/>
     <w:lsdException w:name="Table Web 1" w:semiHidden="1" w:unhideWhenUsed="1"/>
-    <w:lsdException w:name="Table Web 2" w:semiHidden="1" w:unhideWhenUsed="1"/>
-    <w:lsdException w:name="Table Web 3" w:semiHidden="1" w:unhideWhenUsed="1"/>
     <w:lsdException w:name="Balloon Text" w:semiHidden="1" w:unhideWhenUsed="1"/>
     <w:lsdException w:name="Table Grid" w:uiPriority="0"/>
     <w:lsdException w:name="Table Theme" w:semiHidden="1" w:unhideWhenUsed="1"/>
@@ -9068,6 +9567,11 @@
     <w:lsdException w:name="List Table 5 Dark Accent 6" w:uiPriority="50"/>
     <w:lsdException w:name="List Table 6 Colorful Accent 6" w:uiPriority="51"/>
     <w:lsdException w:name="List Table 7 Colorful Accent 6" w:uiPriority="52"/>
+    <w:lsdException w:name="Mention" w:semiHidden="1" w:unhideWhenUsed="1"/>
+    <w:lsdException w:name="Smart Hyperlink" w:semiHidden="1" w:unhideWhenUsed="1"/>
+    <w:lsdException w:name="Hashtag" w:semiHidden="1" w:unhideWhenUsed="1"/>
+    <w:lsdException w:name="Unresolved Mention" w:semiHidden="1" w:unhideWhenUsed="1"/>
+    <w:lsdException w:name="Smart Link" w:semiHidden="1" w:unhideWhenUsed="1"/>
   </w:latentStyles>
   <w:style w:type="paragraph" w:default="1" w:styleId="Normal">
     <w:name w:val="Normal"/>

</xml_diff>